<commit_message>
Hw2 was prepared, There is one question
</commit_message>
<xml_diff>
--- a/EE362/Homework/Spring 2016/HW2 - AC Machines and Induction Motors/HW2 - AC Machines and Induction Motors.docx
+++ b/EE362/Homework/Spring 2016/HW2 - AC Machines and Induction Motors/HW2 - AC Machines and Induction Motors.docx
@@ -1,6 +1,6 @@
 
 <file path=word/document.xml><?xml version="1.0" encoding="utf-8"?>
-<w:document xmlns:wpc="http://schemas.microsoft.com/office/word/2010/wordprocessingCanvas" xmlns:mc="http://schemas.openxmlformats.org/markup-compatibility/2006" xmlns:o="urn:schemas-microsoft-com:office:office" xmlns:r="http://schemas.openxmlformats.org/officeDocument/2006/relationships" xmlns:m="http://schemas.openxmlformats.org/officeDocument/2006/math" xmlns:v="urn:schemas-microsoft-com:vml" xmlns:wp14="http://schemas.microsoft.com/office/word/2010/wordprocessingDrawing" xmlns:wp="http://schemas.openxmlformats.org/drawingml/2006/wordprocessingDrawing" xmlns:w10="urn:schemas-microsoft-com:office:word" xmlns:w="http://schemas.openxmlformats.org/wordprocessingml/2006/main" xmlns:w14="http://schemas.microsoft.com/office/word/2010/wordml" xmlns:w15="http://schemas.microsoft.com/office/word/2012/wordml" xmlns:wpg="http://schemas.microsoft.com/office/word/2010/wordprocessingGroup" xmlns:wpi="http://schemas.microsoft.com/office/word/2010/wordprocessingInk" xmlns:wne="http://schemas.microsoft.com/office/word/2006/wordml" xmlns:wps="http://schemas.microsoft.com/office/word/2010/wordprocessingShape" mc:Ignorable="w14 w15 wp14">
+<w:document xmlns:wpc="http://schemas.microsoft.com/office/word/2010/wordprocessingCanvas" xmlns:cx="http://schemas.microsoft.com/office/drawing/2014/chartex" xmlns:mc="http://schemas.openxmlformats.org/markup-compatibility/2006" xmlns:o="urn:schemas-microsoft-com:office:office" xmlns:r="http://schemas.openxmlformats.org/officeDocument/2006/relationships" xmlns:m="http://schemas.openxmlformats.org/officeDocument/2006/math" xmlns:v="urn:schemas-microsoft-com:vml" xmlns:wp14="http://schemas.microsoft.com/office/word/2010/wordprocessingDrawing" xmlns:wp="http://schemas.openxmlformats.org/drawingml/2006/wordprocessingDrawing" xmlns:w10="urn:schemas-microsoft-com:office:word" xmlns:w="http://schemas.openxmlformats.org/wordprocessingml/2006/main" xmlns:w14="http://schemas.microsoft.com/office/word/2010/wordml" xmlns:w15="http://schemas.microsoft.com/office/word/2012/wordml" xmlns:w16se="http://schemas.microsoft.com/office/word/2015/wordml/symex" xmlns:wpg="http://schemas.microsoft.com/office/word/2010/wordprocessingGroup" xmlns:wpi="http://schemas.microsoft.com/office/word/2010/wordprocessingInk" xmlns:wne="http://schemas.microsoft.com/office/word/2006/wordml" xmlns:wps="http://schemas.microsoft.com/office/word/2010/wordprocessingShape" mc:Ignorable="w14 w15 w16se wp14">
   <w:body>
     <w:p>
       <w:pPr>
@@ -48,94 +48,8 @@
     </w:p>
     <w:p>
       <w:pPr>
-        <w:spacing w:after="120" w:line="276" w:lineRule="auto"/>
-        <w:contextualSpacing/>
-        <w:jc w:val="both"/>
-        <w:rPr>
-          <w:rFonts w:ascii="Times New Roman" w:hAnsi="Times New Roman" w:cs="Times New Roman"/>
-          <w:i/>
-        </w:rPr>
-      </w:pPr>
-      <w:r>
-        <w:rPr>
-          <w:rFonts w:ascii="Times New Roman" w:hAnsi="Times New Roman" w:cs="Times New Roman"/>
-          <w:i/>
-        </w:rPr>
-        <w:t xml:space="preserve">This homework </w:t>
-      </w:r>
-      <w:r>
-        <w:rPr>
-          <w:rFonts w:ascii="Times New Roman" w:hAnsi="Times New Roman" w:cs="Times New Roman"/>
-          <w:i/>
-        </w:rPr>
-        <w:t>can be solved</w:t>
-      </w:r>
-      <w:r>
-        <w:rPr>
-          <w:rFonts w:ascii="Times New Roman" w:hAnsi="Times New Roman" w:cs="Times New Roman"/>
-          <w:i/>
-        </w:rPr>
-        <w:t xml:space="preserve"> by</w:t>
-      </w:r>
-      <w:r>
-        <w:rPr>
-          <w:rFonts w:ascii="Times New Roman" w:hAnsi="Times New Roman" w:cs="Times New Roman"/>
-          <w:i/>
-        </w:rPr>
-        <w:t xml:space="preserve"> </w:t>
-      </w:r>
-      <w:r>
-        <w:rPr>
-          <w:rFonts w:ascii="Times New Roman" w:hAnsi="Times New Roman" w:cs="Times New Roman"/>
-          <w:i/>
-        </w:rPr>
-        <w:t>hand</w:t>
-      </w:r>
-      <w:r>
-        <w:rPr>
-          <w:rFonts w:ascii="Times New Roman" w:hAnsi="Times New Roman" w:cs="Times New Roman"/>
-          <w:i/>
-        </w:rPr>
-        <w:t xml:space="preserve"> (pencil and paper)</w:t>
-      </w:r>
-      <w:r>
-        <w:rPr>
-          <w:rFonts w:ascii="Times New Roman" w:hAnsi="Times New Roman" w:cs="Times New Roman"/>
-          <w:i/>
-        </w:rPr>
-        <w:t>. You should submit your solution to the “homework box” in front of the Machinery Lab. Late submissions will not be accepted!</w:t>
-      </w:r>
-    </w:p>
-    <w:p>
-      <w:pPr>
-        <w:spacing w:after="120" w:line="276" w:lineRule="auto"/>
-        <w:contextualSpacing/>
-        <w:jc w:val="both"/>
-        <w:rPr>
-          <w:rFonts w:ascii="Times New Roman" w:hAnsi="Times New Roman" w:cs="Times New Roman"/>
-          <w:i/>
-        </w:rPr>
-      </w:pPr>
-    </w:p>
-    <w:p>
-      <w:pPr>
-        <w:spacing w:after="120" w:line="276" w:lineRule="auto"/>
-        <w:contextualSpacing/>
-        <w:jc w:val="both"/>
-        <w:rPr>
-          <w:rFonts w:ascii="Times New Roman" w:hAnsi="Times New Roman" w:cs="Times New Roman"/>
-          <w:i/>
-        </w:rPr>
-      </w:pPr>
-    </w:p>
-    <w:p>
-      <w:pPr>
-        <w:spacing w:after="120" w:line="360" w:lineRule="auto"/>
-        <w:jc w:val="both"/>
-        <w:rPr>
-          <w:rFonts w:ascii="Times New Roman" w:hAnsi="Times New Roman" w:cs="Times New Roman"/>
-          <w:sz w:val="20"/>
-          <w:szCs w:val="20"/>
+        <w:rPr>
+          <w:rFonts w:ascii="Times New Roman" w:hAnsi="Times New Roman" w:cs="Times New Roman"/>
         </w:rPr>
       </w:pPr>
       <w:r>
@@ -145,7 +59,7 @@
           <w:sz w:val="20"/>
           <w:szCs w:val="20"/>
         </w:rPr>
-        <w:t>Q.1.</w:t>
+        <w:t>Q.</w:t>
       </w:r>
       <w:r>
         <w:rPr>
@@ -154,663 +68,7 @@
           <w:sz w:val="20"/>
           <w:szCs w:val="20"/>
         </w:rPr>
-        <w:t xml:space="preserve"> (</w:t>
-      </w:r>
-      <w:r>
-        <w:rPr>
-          <w:rFonts w:ascii="Times New Roman" w:hAnsi="Times New Roman" w:cs="Times New Roman"/>
-          <w:b/>
-          <w:sz w:val="20"/>
-          <w:szCs w:val="20"/>
-        </w:rPr>
-        <w:t>60</w:t>
-      </w:r>
-      <w:r>
-        <w:rPr>
-          <w:rFonts w:ascii="Times New Roman" w:hAnsi="Times New Roman" w:cs="Times New Roman"/>
-          <w:b/>
-          <w:sz w:val="20"/>
-          <w:szCs w:val="20"/>
-        </w:rPr>
-        <w:t xml:space="preserve"> pts)</w:t>
-      </w:r>
-      <w:r>
-        <w:rPr>
-          <w:rFonts w:ascii="Times New Roman" w:hAnsi="Times New Roman" w:cs="Times New Roman"/>
-          <w:sz w:val="20"/>
-          <w:szCs w:val="20"/>
-        </w:rPr>
-        <w:t xml:space="preserve"> </w:t>
-      </w:r>
-      <w:r>
-        <w:rPr>
-          <w:rFonts w:ascii="Times New Roman" w:hAnsi="Times New Roman" w:cs="Times New Roman"/>
-          <w:sz w:val="20"/>
-          <w:szCs w:val="20"/>
-        </w:rPr>
-        <w:t>Consider a 2-pole, 50 Hz AC machine. The machine properties are as follows:</w:t>
-      </w:r>
-    </w:p>
-    <w:p>
-      <w:pPr>
-        <w:spacing w:after="120" w:line="360" w:lineRule="auto"/>
-        <w:jc w:val="both"/>
-        <w:rPr>
-          <w:rFonts w:ascii="Times New Roman" w:hAnsi="Times New Roman" w:cs="Times New Roman"/>
-          <w:sz w:val="20"/>
-          <w:szCs w:val="20"/>
-        </w:rPr>
-      </w:pPr>
-      <w:r>
-        <w:rPr>
-          <w:rFonts w:ascii="Times New Roman" w:hAnsi="Times New Roman" w:cs="Times New Roman"/>
-          <w:b/>
-          <w:sz w:val="20"/>
-          <w:szCs w:val="20"/>
-        </w:rPr>
-        <w:t>Stator:</w:t>
-      </w:r>
-      <w:r>
-        <w:rPr>
-          <w:rFonts w:ascii="Times New Roman" w:hAnsi="Times New Roman" w:cs="Times New Roman"/>
-          <w:sz w:val="20"/>
-          <w:szCs w:val="20"/>
-        </w:rPr>
-        <w:t xml:space="preserve"> 2-pole, 3-phase, double layer, fractional-pitched, 18 slots, 30 series conductors per </w:t>
-      </w:r>
-      <w:r>
-        <w:rPr>
-          <w:rFonts w:ascii="Times New Roman" w:hAnsi="Times New Roman" w:cs="Times New Roman"/>
-          <w:sz w:val="20"/>
-          <w:szCs w:val="20"/>
-        </w:rPr>
-        <w:t>coil side</w:t>
-      </w:r>
-      <w:r>
-        <w:rPr>
-          <w:rFonts w:ascii="Times New Roman" w:hAnsi="Times New Roman" w:cs="Times New Roman"/>
-          <w:sz w:val="20"/>
-          <w:szCs w:val="20"/>
-        </w:rPr>
-        <w:t>.</w:t>
-      </w:r>
-    </w:p>
-    <w:p>
-      <w:pPr>
-        <w:spacing w:after="120" w:line="360" w:lineRule="auto"/>
-        <w:jc w:val="both"/>
-        <w:rPr>
-          <w:rFonts w:ascii="Times New Roman" w:hAnsi="Times New Roman" w:cs="Times New Roman"/>
-          <w:sz w:val="20"/>
-          <w:szCs w:val="20"/>
-        </w:rPr>
-      </w:pPr>
-      <w:r>
-        <w:rPr>
-          <w:rFonts w:ascii="Times New Roman" w:hAnsi="Times New Roman" w:cs="Times New Roman"/>
-          <w:b/>
-          <w:sz w:val="20"/>
-          <w:szCs w:val="20"/>
-        </w:rPr>
-        <w:t>Rotor:</w:t>
-      </w:r>
-      <w:r>
-        <w:rPr>
-          <w:rFonts w:ascii="Times New Roman" w:hAnsi="Times New Roman" w:cs="Times New Roman"/>
-          <w:sz w:val="20"/>
-          <w:szCs w:val="20"/>
-        </w:rPr>
-        <w:t xml:space="preserve"> 2-pole, 1-phase, single layer, full-pitched, 12 slots, 10 series conductors per </w:t>
-      </w:r>
-      <w:r>
-        <w:rPr>
-          <w:rFonts w:ascii="Times New Roman" w:hAnsi="Times New Roman" w:cs="Times New Roman"/>
-          <w:sz w:val="20"/>
-          <w:szCs w:val="20"/>
-        </w:rPr>
-        <w:t>coil side</w:t>
-      </w:r>
-      <w:r>
-        <w:rPr>
-          <w:rFonts w:ascii="Times New Roman" w:hAnsi="Times New Roman" w:cs="Times New Roman"/>
-          <w:sz w:val="20"/>
-          <w:szCs w:val="20"/>
-        </w:rPr>
-        <w:t>.</w:t>
-      </w:r>
-    </w:p>
-    <w:p>
-      <w:pPr>
-        <w:spacing w:after="120" w:line="360" w:lineRule="auto"/>
-        <w:jc w:val="both"/>
-        <w:rPr>
-          <w:rFonts w:ascii="Times New Roman" w:hAnsi="Times New Roman" w:cs="Times New Roman"/>
-          <w:sz w:val="20"/>
-          <w:szCs w:val="20"/>
-        </w:rPr>
-      </w:pPr>
-      <w:r>
-        <w:rPr>
-          <w:rFonts w:ascii="Times New Roman" w:hAnsi="Times New Roman" w:cs="Times New Roman"/>
-          <w:sz w:val="20"/>
-          <w:szCs w:val="20"/>
-        </w:rPr>
-        <w:t xml:space="preserve">Rotor radius is </w:t>
-      </w:r>
-      <w:r>
-        <w:rPr>
-          <w:rFonts w:ascii="Times New Roman" w:hAnsi="Times New Roman" w:cs="Times New Roman"/>
-          <w:b/>
-          <w:sz w:val="20"/>
-          <w:szCs w:val="20"/>
-        </w:rPr>
-        <w:t>10 cm</w:t>
-      </w:r>
-      <w:r>
-        <w:rPr>
-          <w:rFonts w:ascii="Times New Roman" w:hAnsi="Times New Roman" w:cs="Times New Roman"/>
-          <w:sz w:val="20"/>
-          <w:szCs w:val="20"/>
-        </w:rPr>
-        <w:t>.</w:t>
-      </w:r>
-      <w:r>
-        <w:rPr>
-          <w:rFonts w:ascii="Times New Roman" w:hAnsi="Times New Roman" w:cs="Times New Roman"/>
-          <w:sz w:val="20"/>
-          <w:szCs w:val="20"/>
-        </w:rPr>
-        <w:t xml:space="preserve"> </w:t>
-      </w:r>
-      <w:r>
-        <w:rPr>
-          <w:rFonts w:ascii="Times New Roman" w:hAnsi="Times New Roman" w:cs="Times New Roman"/>
-          <w:sz w:val="20"/>
-          <w:szCs w:val="20"/>
-        </w:rPr>
-        <w:t xml:space="preserve">Air gap distance is </w:t>
-      </w:r>
-      <w:r>
-        <w:rPr>
-          <w:rFonts w:ascii="Times New Roman" w:hAnsi="Times New Roman" w:cs="Times New Roman"/>
-          <w:b/>
-          <w:sz w:val="20"/>
-          <w:szCs w:val="20"/>
-        </w:rPr>
-        <w:t>2 mm</w:t>
-      </w:r>
-      <w:r>
-        <w:rPr>
-          <w:rFonts w:ascii="Times New Roman" w:hAnsi="Times New Roman" w:cs="Times New Roman"/>
-          <w:sz w:val="20"/>
-          <w:szCs w:val="20"/>
-        </w:rPr>
-        <w:t xml:space="preserve">. Rotor core axial length is </w:t>
-      </w:r>
-      <w:r>
-        <w:rPr>
-          <w:rFonts w:ascii="Times New Roman" w:hAnsi="Times New Roman" w:cs="Times New Roman"/>
-          <w:b/>
-          <w:sz w:val="20"/>
-          <w:szCs w:val="20"/>
-        </w:rPr>
-        <w:t>30 cm</w:t>
-      </w:r>
-      <w:r>
-        <w:rPr>
-          <w:rFonts w:ascii="Times New Roman" w:hAnsi="Times New Roman" w:cs="Times New Roman"/>
-          <w:sz w:val="20"/>
-          <w:szCs w:val="20"/>
-        </w:rPr>
-        <w:t>.</w:t>
-      </w:r>
-    </w:p>
-    <w:p>
-      <w:pPr>
-        <w:pStyle w:val="ListParagraph"/>
-        <w:numPr>
-          <w:ilvl w:val="0"/>
-          <w:numId w:val="9"/>
-        </w:numPr>
-        <w:spacing w:after="120" w:line="360" w:lineRule="auto"/>
-        <w:jc w:val="both"/>
-        <w:rPr>
-          <w:rFonts w:ascii="Times New Roman" w:hAnsi="Times New Roman" w:cs="Times New Roman"/>
-          <w:sz w:val="20"/>
-          <w:szCs w:val="20"/>
-        </w:rPr>
-      </w:pPr>
-      <w:r>
-        <w:rPr>
-          <w:rFonts w:ascii="Times New Roman" w:hAnsi="Times New Roman" w:cs="Times New Roman"/>
-          <w:sz w:val="20"/>
-          <w:szCs w:val="20"/>
-        </w:rPr>
-        <w:t xml:space="preserve">Draw the </w:t>
-      </w:r>
-      <w:r>
-        <w:rPr>
-          <w:rFonts w:ascii="Times New Roman" w:hAnsi="Times New Roman" w:cs="Times New Roman"/>
-          <w:sz w:val="20"/>
-          <w:szCs w:val="20"/>
-        </w:rPr>
-        <w:t>rotor</w:t>
-      </w:r>
-      <w:r>
-        <w:rPr>
-          <w:rFonts w:ascii="Times New Roman" w:hAnsi="Times New Roman" w:cs="Times New Roman"/>
-          <w:sz w:val="20"/>
-          <w:szCs w:val="20"/>
-        </w:rPr>
-        <w:t xml:space="preserve"> winding diagram.</w:t>
-      </w:r>
-    </w:p>
-    <w:p>
-      <w:pPr>
-        <w:pStyle w:val="ListParagraph"/>
-        <w:numPr>
-          <w:ilvl w:val="0"/>
-          <w:numId w:val="9"/>
-        </w:numPr>
-        <w:spacing w:after="120" w:line="360" w:lineRule="auto"/>
-        <w:jc w:val="both"/>
-        <w:rPr>
-          <w:rFonts w:ascii="Times New Roman" w:hAnsi="Times New Roman" w:cs="Times New Roman"/>
-          <w:sz w:val="20"/>
-          <w:szCs w:val="20"/>
-        </w:rPr>
-      </w:pPr>
-      <w:r>
-        <w:rPr>
-          <w:rFonts w:ascii="Times New Roman" w:hAnsi="Times New Roman" w:cs="Times New Roman"/>
-          <w:sz w:val="20"/>
-          <w:szCs w:val="20"/>
-        </w:rPr>
-        <w:t>Calculate the rotor winding factor.</w:t>
-      </w:r>
-    </w:p>
-    <w:p>
-      <w:pPr>
-        <w:pStyle w:val="ListParagraph"/>
-        <w:numPr>
-          <w:ilvl w:val="0"/>
-          <w:numId w:val="9"/>
-        </w:numPr>
-        <w:spacing w:after="120" w:line="360" w:lineRule="auto"/>
-        <w:jc w:val="both"/>
-        <w:rPr>
-          <w:rFonts w:ascii="Times New Roman" w:hAnsi="Times New Roman" w:cs="Times New Roman"/>
-          <w:sz w:val="20"/>
-          <w:szCs w:val="20"/>
-        </w:rPr>
-      </w:pPr>
-      <w:r>
-        <w:rPr>
-          <w:rFonts w:ascii="Times New Roman" w:hAnsi="Times New Roman" w:cs="Times New Roman"/>
-          <w:sz w:val="20"/>
-          <w:szCs w:val="20"/>
-        </w:rPr>
-        <w:t>Calculate the peak value of the rotor MMF if the rotor winding is excited by 10 Amps DC.</w:t>
-      </w:r>
-    </w:p>
-    <w:p>
-      <w:pPr>
-        <w:pStyle w:val="ListParagraph"/>
-        <w:numPr>
-          <w:ilvl w:val="0"/>
-          <w:numId w:val="9"/>
-        </w:numPr>
-        <w:spacing w:after="120" w:line="360" w:lineRule="auto"/>
-        <w:jc w:val="both"/>
-        <w:rPr>
-          <w:rFonts w:ascii="Times New Roman" w:hAnsi="Times New Roman" w:cs="Times New Roman"/>
-          <w:sz w:val="20"/>
-          <w:szCs w:val="20"/>
-        </w:rPr>
-      </w:pPr>
-      <w:r>
-        <w:rPr>
-          <w:rFonts w:ascii="Times New Roman" w:hAnsi="Times New Roman" w:cs="Times New Roman"/>
-          <w:sz w:val="20"/>
-          <w:szCs w:val="20"/>
-        </w:rPr>
-        <w:t xml:space="preserve">Calculate the flux per pole created by the rotor MMF. </w:t>
-      </w:r>
-      <w:r>
-        <w:rPr>
-          <w:rFonts w:ascii="Times New Roman" w:hAnsi="Times New Roman" w:cs="Times New Roman"/>
-          <w:i/>
-          <w:sz w:val="20"/>
-          <w:szCs w:val="20"/>
-        </w:rPr>
-        <w:t>HINT: First calculate the flux density.</w:t>
-      </w:r>
-    </w:p>
-    <w:p>
-      <w:pPr>
-        <w:pStyle w:val="ListParagraph"/>
-        <w:numPr>
-          <w:ilvl w:val="0"/>
-          <w:numId w:val="9"/>
-        </w:numPr>
-        <w:spacing w:after="120" w:line="360" w:lineRule="auto"/>
-        <w:jc w:val="both"/>
-        <w:rPr>
-          <w:rFonts w:ascii="Times New Roman" w:hAnsi="Times New Roman" w:cs="Times New Roman"/>
-          <w:sz w:val="20"/>
-          <w:szCs w:val="20"/>
-        </w:rPr>
-      </w:pPr>
-      <w:r>
-        <w:rPr>
-          <w:rFonts w:ascii="Times New Roman" w:hAnsi="Times New Roman" w:cs="Times New Roman"/>
-          <w:sz w:val="20"/>
-          <w:szCs w:val="20"/>
-        </w:rPr>
-        <w:t xml:space="preserve">Suppose that the rotor is rotating at 3000 rpm. Under these conditions, the </w:t>
-      </w:r>
-      <w:r>
-        <w:rPr>
-          <w:rFonts w:ascii="Times New Roman" w:hAnsi="Times New Roman" w:cs="Times New Roman"/>
-          <w:sz w:val="20"/>
-          <w:szCs w:val="20"/>
-        </w:rPr>
-        <w:t xml:space="preserve">fundamental component of the </w:t>
-      </w:r>
-      <w:r>
-        <w:rPr>
-          <w:rFonts w:ascii="Times New Roman" w:hAnsi="Times New Roman" w:cs="Times New Roman"/>
-          <w:sz w:val="20"/>
-          <w:szCs w:val="20"/>
-        </w:rPr>
-        <w:t xml:space="preserve">induced EMF on one of the stator phases is </w:t>
-      </w:r>
-      <w:r>
-        <w:rPr>
-          <w:rFonts w:ascii="Times New Roman" w:hAnsi="Times New Roman" w:cs="Times New Roman"/>
-          <w:sz w:val="20"/>
-          <w:szCs w:val="20"/>
-        </w:rPr>
-        <w:t>measured</w:t>
-      </w:r>
-      <w:r>
-        <w:rPr>
-          <w:rFonts w:ascii="Times New Roman" w:hAnsi="Times New Roman" w:cs="Times New Roman"/>
-          <w:sz w:val="20"/>
-          <w:szCs w:val="20"/>
-        </w:rPr>
-        <w:t xml:space="preserve"> as 350</w:t>
-      </w:r>
-      <w:bookmarkStart w:id="0" w:name="_GoBack"/>
-      <w:bookmarkEnd w:id="0"/>
-      <w:r>
-        <w:rPr>
-          <w:rFonts w:ascii="Times New Roman" w:hAnsi="Times New Roman" w:cs="Times New Roman"/>
-          <w:sz w:val="20"/>
-          <w:szCs w:val="20"/>
-        </w:rPr>
-        <w:t xml:space="preserve"> Vrms. Find the possible pitch factors for the stator winding.</w:t>
-      </w:r>
-    </w:p>
-    <w:p>
-      <w:pPr>
-        <w:pStyle w:val="ListParagraph"/>
-        <w:numPr>
-          <w:ilvl w:val="0"/>
-          <w:numId w:val="9"/>
-        </w:numPr>
-        <w:spacing w:after="120" w:line="360" w:lineRule="auto"/>
-        <w:jc w:val="both"/>
-        <w:rPr>
-          <w:rFonts w:ascii="Times New Roman" w:hAnsi="Times New Roman" w:cs="Times New Roman"/>
-          <w:sz w:val="20"/>
-          <w:szCs w:val="20"/>
-        </w:rPr>
-      </w:pPr>
-      <w:r>
-        <w:rPr>
-          <w:rFonts w:ascii="Times New Roman" w:hAnsi="Times New Roman" w:cs="Times New Roman"/>
-          <w:sz w:val="20"/>
-          <w:szCs w:val="20"/>
-        </w:rPr>
-        <w:t xml:space="preserve">Draw the </w:t>
-      </w:r>
-      <w:r>
-        <w:rPr>
-          <w:rFonts w:ascii="Times New Roman" w:hAnsi="Times New Roman" w:cs="Times New Roman"/>
-          <w:sz w:val="20"/>
-          <w:szCs w:val="20"/>
-        </w:rPr>
-        <w:t>corresponding sta</w:t>
-      </w:r>
-      <w:r>
-        <w:rPr>
-          <w:rFonts w:ascii="Times New Roman" w:hAnsi="Times New Roman" w:cs="Times New Roman"/>
-          <w:sz w:val="20"/>
-          <w:szCs w:val="20"/>
-        </w:rPr>
-        <w:t>tor winding diagram</w:t>
-      </w:r>
-      <w:r>
-        <w:rPr>
-          <w:rFonts w:ascii="Times New Roman" w:hAnsi="Times New Roman" w:cs="Times New Roman"/>
-          <w:sz w:val="20"/>
-          <w:szCs w:val="20"/>
-        </w:rPr>
-        <w:t>s for the possible cases found in part (e)</w:t>
-      </w:r>
-      <w:r>
-        <w:rPr>
-          <w:rFonts w:ascii="Times New Roman" w:hAnsi="Times New Roman" w:cs="Times New Roman"/>
-          <w:sz w:val="20"/>
-          <w:szCs w:val="20"/>
-        </w:rPr>
-        <w:t>.</w:t>
-      </w:r>
-    </w:p>
-    <w:p>
-      <w:pPr>
-        <w:pStyle w:val="ListParagraph"/>
-        <w:numPr>
-          <w:ilvl w:val="0"/>
-          <w:numId w:val="9"/>
-        </w:numPr>
-        <w:spacing w:after="120" w:line="360" w:lineRule="auto"/>
-        <w:jc w:val="both"/>
-        <w:rPr>
-          <w:rFonts w:ascii="Times New Roman" w:hAnsi="Times New Roman" w:cs="Times New Roman"/>
-          <w:sz w:val="20"/>
-          <w:szCs w:val="20"/>
-        </w:rPr>
-      </w:pPr>
-      <w:r>
-        <w:rPr>
-          <w:rFonts w:ascii="Times New Roman" w:hAnsi="Times New Roman" w:cs="Times New Roman"/>
-          <w:sz w:val="20"/>
-          <w:szCs w:val="20"/>
-        </w:rPr>
-        <w:t>Which harmonic order can be eliminated from the induced voltage of the stator phases for each pitch factor? Which pitch factor you found in part (e) is more advantageous?</w:t>
-      </w:r>
-    </w:p>
-    <w:p>
-      <w:pPr>
-        <w:pStyle w:val="ListParagraph"/>
-        <w:numPr>
-          <w:ilvl w:val="0"/>
-          <w:numId w:val="9"/>
-        </w:numPr>
-        <w:spacing w:after="120" w:line="360" w:lineRule="auto"/>
-        <w:jc w:val="both"/>
-        <w:rPr>
-          <w:rFonts w:ascii="Times New Roman" w:hAnsi="Times New Roman" w:cs="Times New Roman"/>
-          <w:sz w:val="20"/>
-          <w:szCs w:val="20"/>
-        </w:rPr>
-      </w:pPr>
-      <w:r>
-        <w:rPr>
-          <w:rFonts w:ascii="Times New Roman" w:hAnsi="Times New Roman" w:cs="Times New Roman"/>
-          <w:sz w:val="20"/>
-          <w:szCs w:val="20"/>
-        </w:rPr>
-        <w:t xml:space="preserve">Assume now that, the rotor is </w:t>
-      </w:r>
-      <w:r>
-        <w:rPr>
-          <w:rFonts w:ascii="Times New Roman" w:hAnsi="Times New Roman" w:cs="Times New Roman"/>
-          <w:sz w:val="20"/>
-          <w:szCs w:val="20"/>
-        </w:rPr>
-        <w:t xml:space="preserve">not </w:t>
-      </w:r>
-      <w:r>
-        <w:rPr>
-          <w:rFonts w:ascii="Times New Roman" w:hAnsi="Times New Roman" w:cs="Times New Roman"/>
-          <w:sz w:val="20"/>
-          <w:szCs w:val="20"/>
-        </w:rPr>
-        <w:t xml:space="preserve">excited and </w:t>
-      </w:r>
-      <w:r>
-        <w:rPr>
-          <w:rFonts w:ascii="Times New Roman" w:hAnsi="Times New Roman" w:cs="Times New Roman"/>
-          <w:sz w:val="20"/>
-          <w:szCs w:val="20"/>
-        </w:rPr>
-        <w:t xml:space="preserve">not </w:t>
-      </w:r>
-      <w:r>
-        <w:rPr>
-          <w:rFonts w:ascii="Times New Roman" w:hAnsi="Times New Roman" w:cs="Times New Roman"/>
-          <w:sz w:val="20"/>
-          <w:szCs w:val="20"/>
-        </w:rPr>
-        <w:t>rotated, and the stator is excited by balanced, 50 Hz, three-phase currents with peak value of 5 Amps. Calculate the peak value of the stator MMF. Calculate also the flux density, flux per pole and the induced voltage on the rotor terminals.</w:t>
-      </w:r>
-    </w:p>
-    <w:p>
-      <w:pPr>
-        <w:spacing w:after="120" w:line="360" w:lineRule="auto"/>
-        <w:jc w:val="both"/>
-        <w:rPr>
-          <w:rFonts w:ascii="Times New Roman" w:hAnsi="Times New Roman" w:cs="Times New Roman"/>
-        </w:rPr>
-      </w:pPr>
-    </w:p>
-    <w:p>
-      <w:pPr>
-        <w:spacing w:after="120" w:line="360" w:lineRule="auto"/>
-        <w:jc w:val="both"/>
-        <w:rPr>
-          <w:rFonts w:ascii="Times New Roman" w:hAnsi="Times New Roman" w:cs="Times New Roman"/>
-        </w:rPr>
-      </w:pPr>
-    </w:p>
-    <w:p>
-      <w:pPr>
-        <w:spacing w:after="120" w:line="360" w:lineRule="auto"/>
-        <w:jc w:val="both"/>
-        <w:rPr>
-          <w:rFonts w:ascii="Times New Roman" w:hAnsi="Times New Roman" w:cs="Times New Roman"/>
-        </w:rPr>
-      </w:pPr>
-    </w:p>
-    <w:p>
-      <w:pPr>
-        <w:spacing w:after="120" w:line="360" w:lineRule="auto"/>
-        <w:jc w:val="both"/>
-        <w:rPr>
-          <w:rFonts w:ascii="Times New Roman" w:hAnsi="Times New Roman" w:cs="Times New Roman"/>
-        </w:rPr>
-      </w:pPr>
-    </w:p>
-    <w:p>
-      <w:pPr>
-        <w:spacing w:after="120" w:line="360" w:lineRule="auto"/>
-        <w:jc w:val="both"/>
-        <w:rPr>
-          <w:rFonts w:ascii="Times New Roman" w:hAnsi="Times New Roman" w:cs="Times New Roman"/>
-        </w:rPr>
-      </w:pPr>
-    </w:p>
-    <w:p>
-      <w:pPr>
-        <w:spacing w:after="120" w:line="360" w:lineRule="auto"/>
-        <w:jc w:val="both"/>
-        <w:rPr>
-          <w:rFonts w:ascii="Times New Roman" w:hAnsi="Times New Roman" w:cs="Times New Roman"/>
-        </w:rPr>
-      </w:pPr>
-    </w:p>
-    <w:p>
-      <w:pPr>
-        <w:rPr>
-          <w:rFonts w:ascii="Times New Roman" w:hAnsi="Times New Roman" w:cs="Times New Roman"/>
-        </w:rPr>
-      </w:pPr>
-      <w:r>
-        <w:rPr>
-          <w:rFonts w:ascii="Times New Roman" w:hAnsi="Times New Roman" w:cs="Times New Roman"/>
-        </w:rPr>
-        <w:br w:type="page"/>
-      </w:r>
-    </w:p>
-    <w:p>
-      <w:pPr>
-        <w:spacing w:after="120" w:line="360" w:lineRule="auto"/>
-        <w:jc w:val="both"/>
-        <w:rPr>
-          <w:rFonts w:ascii="Times New Roman" w:hAnsi="Times New Roman" w:cs="Times New Roman"/>
-          <w:b/>
-          <w:sz w:val="20"/>
-          <w:szCs w:val="20"/>
-        </w:rPr>
-      </w:pPr>
-      <w:r>
-        <w:rPr>
-          <w:rFonts w:ascii="Times New Roman" w:hAnsi="Times New Roman" w:cs="Times New Roman"/>
-          <w:b/>
-          <w:sz w:val="20"/>
-          <w:szCs w:val="20"/>
-        </w:rPr>
-        <w:lastRenderedPageBreak/>
-        <w:t>Q.</w:t>
-      </w:r>
-      <w:r>
-        <w:rPr>
-          <w:rFonts w:ascii="Times New Roman" w:hAnsi="Times New Roman" w:cs="Times New Roman"/>
-          <w:b/>
-          <w:sz w:val="20"/>
-          <w:szCs w:val="20"/>
-        </w:rPr>
-        <w:t>2</w:t>
-      </w:r>
-      <w:r>
-        <w:rPr>
-          <w:rFonts w:ascii="Times New Roman" w:hAnsi="Times New Roman" w:cs="Times New Roman"/>
-          <w:b/>
-          <w:sz w:val="20"/>
-          <w:szCs w:val="20"/>
-        </w:rPr>
-        <w:t>. (</w:t>
-      </w:r>
-      <w:r>
-        <w:rPr>
-          <w:rFonts w:ascii="Times New Roman" w:hAnsi="Times New Roman" w:cs="Times New Roman"/>
-          <w:b/>
-          <w:sz w:val="20"/>
-          <w:szCs w:val="20"/>
-        </w:rPr>
-        <w:t>40</w:t>
-      </w:r>
-      <w:r>
-        <w:rPr>
-          <w:rFonts w:ascii="Times New Roman" w:hAnsi="Times New Roman" w:cs="Times New Roman"/>
-          <w:b/>
-          <w:sz w:val="20"/>
-          <w:szCs w:val="20"/>
-        </w:rPr>
-        <w:t xml:space="preserve"> pts) </w:t>
+        <w:t xml:space="preserve">1. </w:t>
       </w:r>
       <w:r>
         <w:rPr>
@@ -1321,8 +579,11 @@
     <w:p>
       <w:pPr>
         <w:pStyle w:val="ListParagraph"/>
+        <w:numPr>
+          <w:ilvl w:val="0"/>
+          <w:numId w:val="10"/>
+        </w:numPr>
         <w:spacing w:after="120" w:line="360" w:lineRule="auto"/>
-        <w:ind w:left="284"/>
         <w:jc w:val="both"/>
         <w:rPr>
           <w:rFonts w:ascii="Times New Roman" w:hAnsi="Times New Roman" w:cs="Times New Roman"/>
@@ -1330,6 +591,14 @@
           <w:szCs w:val="20"/>
         </w:rPr>
       </w:pPr>
+      <w:r>
+        <w:rPr>
+          <w:rFonts w:ascii="Times New Roman" w:hAnsi="Times New Roman" w:cs="Times New Roman"/>
+          <w:sz w:val="20"/>
+          <w:szCs w:val="20"/>
+        </w:rPr>
+        <w:t xml:space="preserve">Find all the equivalent circuit parameters of this machine. </w:t>
+      </w:r>
     </w:p>
     <w:p>
       <w:pPr>
@@ -1352,23 +621,7 @@
           <w:sz w:val="20"/>
           <w:szCs w:val="20"/>
         </w:rPr>
-        <w:t>Find all the equivalent circuit parameters of this machine. Draw its equivalent circuit</w:t>
-      </w:r>
-      <w:r>
-        <w:rPr>
-          <w:rFonts w:ascii="Times New Roman" w:hAnsi="Times New Roman" w:cs="Times New Roman"/>
-          <w:sz w:val="20"/>
-          <w:szCs w:val="20"/>
-        </w:rPr>
-        <w:t xml:space="preserve"> (referred to the stator)</w:t>
-      </w:r>
-      <w:r>
-        <w:rPr>
-          <w:rFonts w:ascii="Times New Roman" w:hAnsi="Times New Roman" w:cs="Times New Roman"/>
-          <w:sz w:val="20"/>
-          <w:szCs w:val="20"/>
-        </w:rPr>
-        <w:t xml:space="preserve"> and show those parameters.</w:t>
+        <w:t>Calculate the synchronous speed.</w:t>
       </w:r>
     </w:p>
     <w:p>
@@ -1392,7 +645,7 @@
           <w:sz w:val="20"/>
           <w:szCs w:val="20"/>
         </w:rPr>
-        <w:t>Calculate the synchronous speed.</w:t>
+        <w:t>Calculate the slip at maximum torque.</w:t>
       </w:r>
     </w:p>
     <w:p>
@@ -1416,7 +669,39 @@
           <w:sz w:val="20"/>
           <w:szCs w:val="20"/>
         </w:rPr>
-        <w:t>Calculate the slip at maximum torque.</w:t>
+        <w:t xml:space="preserve">Calculate the maximum torque when </w:t>
+      </w:r>
+      <w:r>
+        <w:rPr>
+          <w:rFonts w:ascii="Times New Roman" w:hAnsi="Times New Roman" w:cs="Times New Roman"/>
+          <w:sz w:val="20"/>
+          <w:szCs w:val="20"/>
+        </w:rPr>
+        <w:t xml:space="preserve">rated </w:t>
+      </w:r>
+      <w:r>
+        <w:rPr>
+          <w:rFonts w:ascii="Times New Roman" w:hAnsi="Times New Roman" w:cs="Times New Roman"/>
+          <w:sz w:val="20"/>
+          <w:szCs w:val="20"/>
+        </w:rPr>
+        <w:t xml:space="preserve">terminal voltage is </w:t>
+      </w:r>
+      <w:r>
+        <w:rPr>
+          <w:rFonts w:ascii="Times New Roman" w:hAnsi="Times New Roman" w:cs="Times New Roman"/>
+          <w:sz w:val="20"/>
+          <w:szCs w:val="20"/>
+        </w:rPr>
+        <w:t>applied to the machine</w:t>
+      </w:r>
+      <w:r>
+        <w:rPr>
+          <w:rFonts w:ascii="Times New Roman" w:hAnsi="Times New Roman" w:cs="Times New Roman"/>
+          <w:sz w:val="20"/>
+          <w:szCs w:val="20"/>
+        </w:rPr>
+        <w:t>.</w:t>
       </w:r>
     </w:p>
     <w:p>
@@ -1440,31 +725,15 @@
           <w:sz w:val="20"/>
           <w:szCs w:val="20"/>
         </w:rPr>
-        <w:t xml:space="preserve">Calculate the maximum torque when </w:t>
-      </w:r>
-      <w:r>
-        <w:rPr>
-          <w:rFonts w:ascii="Times New Roman" w:hAnsi="Times New Roman" w:cs="Times New Roman"/>
-          <w:sz w:val="20"/>
-          <w:szCs w:val="20"/>
-        </w:rPr>
-        <w:t xml:space="preserve">rated </w:t>
-      </w:r>
-      <w:r>
-        <w:rPr>
-          <w:rFonts w:ascii="Times New Roman" w:hAnsi="Times New Roman" w:cs="Times New Roman"/>
-          <w:sz w:val="20"/>
-          <w:szCs w:val="20"/>
-        </w:rPr>
-        <w:t xml:space="preserve">terminal voltage is </w:t>
-      </w:r>
-      <w:r>
-        <w:rPr>
-          <w:rFonts w:ascii="Times New Roman" w:hAnsi="Times New Roman" w:cs="Times New Roman"/>
-          <w:sz w:val="20"/>
-          <w:szCs w:val="20"/>
-        </w:rPr>
-        <w:t>applied to the machine</w:t>
+        <w:t xml:space="preserve">Calculate the starting torque when </w:t>
+      </w:r>
+      <w:r>
+        <w:rPr>
+          <w:rFonts w:ascii="Times New Roman" w:hAnsi="Times New Roman" w:cs="Times New Roman"/>
+          <w:sz w:val="20"/>
+          <w:szCs w:val="20"/>
+        </w:rPr>
+        <w:t>rated terminal voltage is applied to the machine</w:t>
       </w:r>
       <w:r>
         <w:rPr>
@@ -1496,23 +765,15 @@
           <w:sz w:val="20"/>
           <w:szCs w:val="20"/>
         </w:rPr>
-        <w:t xml:space="preserve">Calculate the starting torque when </w:t>
-      </w:r>
-      <w:r>
-        <w:rPr>
-          <w:rFonts w:ascii="Times New Roman" w:hAnsi="Times New Roman" w:cs="Times New Roman"/>
-          <w:sz w:val="20"/>
-          <w:szCs w:val="20"/>
-        </w:rPr>
-        <w:t>rated terminal voltage is applied to the machine</w:t>
-      </w:r>
-      <w:r>
-        <w:rPr>
-          <w:rFonts w:ascii="Times New Roman" w:hAnsi="Times New Roman" w:cs="Times New Roman"/>
-          <w:sz w:val="20"/>
-          <w:szCs w:val="20"/>
-        </w:rPr>
-        <w:t>.</w:t>
+        <w:t>Plot</w:t>
+      </w:r>
+      <w:r>
+        <w:rPr>
+          <w:rFonts w:ascii="Times New Roman" w:hAnsi="Times New Roman" w:cs="Times New Roman"/>
+          <w:sz w:val="20"/>
+          <w:szCs w:val="20"/>
+        </w:rPr>
+        <w:t xml:space="preserve"> the torque speed characteristics (all three regions) of this machine and show those points.</w:t>
       </w:r>
     </w:p>
     <w:p>
@@ -1526,17 +787,164 @@
         <w:jc w:val="both"/>
         <w:rPr>
           <w:rFonts w:ascii="Times New Roman" w:hAnsi="Times New Roman" w:cs="Times New Roman"/>
-          <w:sz w:val="20"/>
-          <w:szCs w:val="20"/>
-        </w:rPr>
-      </w:pPr>
-      <w:r>
-        <w:rPr>
-          <w:rFonts w:ascii="Times New Roman" w:hAnsi="Times New Roman" w:cs="Times New Roman"/>
-          <w:sz w:val="20"/>
-          <w:szCs w:val="20"/>
-        </w:rPr>
-        <w:t>Draw the torque speed characteristics (all three regions) of this machine and show those points.</w:t>
+          <w:i/>
+          <w:sz w:val="20"/>
+          <w:szCs w:val="20"/>
+        </w:rPr>
+      </w:pPr>
+      <w:r>
+        <w:rPr>
+          <w:rFonts w:ascii="Times New Roman" w:hAnsi="Times New Roman" w:cs="Times New Roman"/>
+          <w:b/>
+          <w:i/>
+          <w:sz w:val="20"/>
+          <w:szCs w:val="20"/>
+        </w:rPr>
+        <w:t>Increase</w:t>
+      </w:r>
+      <w:r>
+        <w:rPr>
+          <w:rFonts w:ascii="Times New Roman" w:hAnsi="Times New Roman" w:cs="Times New Roman"/>
+          <w:i/>
+          <w:sz w:val="20"/>
+          <w:szCs w:val="20"/>
+        </w:rPr>
+        <w:t xml:space="preserve">, </w:t>
+      </w:r>
+      <w:r>
+        <w:rPr>
+          <w:rFonts w:ascii="Times New Roman" w:hAnsi="Times New Roman" w:cs="Times New Roman"/>
+          <w:b/>
+          <w:i/>
+          <w:sz w:val="20"/>
+          <w:szCs w:val="20"/>
+        </w:rPr>
+        <w:t>decrease</w:t>
+      </w:r>
+      <w:r>
+        <w:rPr>
+          <w:rFonts w:ascii="Times New Roman" w:hAnsi="Times New Roman" w:cs="Times New Roman"/>
+          <w:i/>
+          <w:sz w:val="20"/>
+          <w:szCs w:val="20"/>
+        </w:rPr>
+        <w:t xml:space="preserve"> or </w:t>
+      </w:r>
+      <w:r>
+        <w:rPr>
+          <w:rFonts w:ascii="Times New Roman" w:hAnsi="Times New Roman" w:cs="Times New Roman"/>
+          <w:b/>
+          <w:i/>
+          <w:sz w:val="20"/>
+          <w:szCs w:val="20"/>
+        </w:rPr>
+        <w:t>no change</w:t>
+      </w:r>
+      <w:r>
+        <w:rPr>
+          <w:rFonts w:ascii="Times New Roman" w:hAnsi="Times New Roman" w:cs="Times New Roman"/>
+          <w:b/>
+          <w:i/>
+          <w:sz w:val="20"/>
+          <w:szCs w:val="20"/>
+        </w:rPr>
+        <w:t>.</w:t>
+      </w:r>
+    </w:p>
+    <w:p>
+      <w:pPr>
+        <w:pStyle w:val="ListParagraph"/>
+        <w:numPr>
+          <w:ilvl w:val="0"/>
+          <w:numId w:val="12"/>
+        </w:numPr>
+        <w:spacing w:after="120" w:line="360" w:lineRule="auto"/>
+        <w:jc w:val="both"/>
+        <w:rPr>
+          <w:rFonts w:ascii="Times New Roman" w:hAnsi="Times New Roman" w:cs="Times New Roman"/>
+          <w:sz w:val="20"/>
+          <w:szCs w:val="20"/>
+        </w:rPr>
+      </w:pPr>
+      <w:r>
+        <w:rPr>
+          <w:rFonts w:ascii="Times New Roman" w:hAnsi="Times New Roman" w:cs="Times New Roman"/>
+          <w:sz w:val="20"/>
+          <w:szCs w:val="20"/>
+        </w:rPr>
+        <w:t>What happens to the maximum torque when the terminal voltage is increased?</w:t>
+      </w:r>
+    </w:p>
+    <w:p>
+      <w:pPr>
+        <w:pStyle w:val="ListParagraph"/>
+        <w:numPr>
+          <w:ilvl w:val="0"/>
+          <w:numId w:val="12"/>
+        </w:numPr>
+        <w:spacing w:after="120" w:line="360" w:lineRule="auto"/>
+        <w:jc w:val="both"/>
+        <w:rPr>
+          <w:rFonts w:ascii="Times New Roman" w:hAnsi="Times New Roman" w:cs="Times New Roman"/>
+          <w:sz w:val="20"/>
+          <w:szCs w:val="20"/>
+        </w:rPr>
+      </w:pPr>
+      <w:r>
+        <w:rPr>
+          <w:rFonts w:ascii="Times New Roman" w:hAnsi="Times New Roman" w:cs="Times New Roman"/>
+          <w:sz w:val="20"/>
+          <w:szCs w:val="20"/>
+        </w:rPr>
+        <w:t>What happens to the maximum torque when external resistances are connected to the rotor windings?</w:t>
+      </w:r>
+    </w:p>
+    <w:p>
+      <w:pPr>
+        <w:pStyle w:val="ListParagraph"/>
+        <w:numPr>
+          <w:ilvl w:val="0"/>
+          <w:numId w:val="12"/>
+        </w:numPr>
+        <w:spacing w:after="120" w:line="360" w:lineRule="auto"/>
+        <w:jc w:val="both"/>
+        <w:rPr>
+          <w:rFonts w:ascii="Times New Roman" w:hAnsi="Times New Roman" w:cs="Times New Roman"/>
+          <w:sz w:val="20"/>
+          <w:szCs w:val="20"/>
+        </w:rPr>
+      </w:pPr>
+      <w:r>
+        <w:rPr>
+          <w:rFonts w:ascii="Times New Roman" w:hAnsi="Times New Roman" w:cs="Times New Roman"/>
+          <w:sz w:val="20"/>
+          <w:szCs w:val="20"/>
+        </w:rPr>
+        <w:t>What happens to the starting torque when the terminal voltage is increased?</w:t>
+      </w:r>
+    </w:p>
+    <w:p>
+      <w:pPr>
+        <w:pStyle w:val="ListParagraph"/>
+        <w:numPr>
+          <w:ilvl w:val="0"/>
+          <w:numId w:val="12"/>
+        </w:numPr>
+        <w:spacing w:after="120" w:line="360" w:lineRule="auto"/>
+        <w:jc w:val="both"/>
+        <w:rPr>
+          <w:rFonts w:ascii="Times New Roman" w:hAnsi="Times New Roman" w:cs="Times New Roman"/>
+          <w:sz w:val="20"/>
+          <w:szCs w:val="20"/>
+        </w:rPr>
+      </w:pPr>
+      <w:r>
+        <w:rPr>
+          <w:rFonts w:ascii="Times New Roman" w:hAnsi="Times New Roman" w:cs="Times New Roman"/>
+          <w:sz w:val="20"/>
+          <w:szCs w:val="20"/>
+        </w:rPr>
+        <w:t>What happens to the starting torque when external resistances are connected to the rotor windings?</w:t>
       </w:r>
     </w:p>
     <w:p>
@@ -1550,164 +958,65 @@
         <w:jc w:val="both"/>
         <w:rPr>
           <w:rFonts w:ascii="Times New Roman" w:hAnsi="Times New Roman" w:cs="Times New Roman"/>
-          <w:i/>
-          <w:sz w:val="20"/>
-          <w:szCs w:val="20"/>
-        </w:rPr>
-      </w:pPr>
-      <w:r>
-        <w:rPr>
-          <w:rFonts w:ascii="Times New Roman" w:hAnsi="Times New Roman" w:cs="Times New Roman"/>
-          <w:b/>
-          <w:i/>
-          <w:sz w:val="20"/>
-          <w:szCs w:val="20"/>
-        </w:rPr>
-        <w:t>Increase</w:t>
-      </w:r>
-      <w:r>
-        <w:rPr>
-          <w:rFonts w:ascii="Times New Roman" w:hAnsi="Times New Roman" w:cs="Times New Roman"/>
-          <w:i/>
-          <w:sz w:val="20"/>
-          <w:szCs w:val="20"/>
-        </w:rPr>
-        <w:t xml:space="preserve">, </w:t>
-      </w:r>
-      <w:r>
-        <w:rPr>
-          <w:rFonts w:ascii="Times New Roman" w:hAnsi="Times New Roman" w:cs="Times New Roman"/>
-          <w:b/>
-          <w:i/>
-          <w:sz w:val="20"/>
-          <w:szCs w:val="20"/>
-        </w:rPr>
-        <w:t>decrease</w:t>
-      </w:r>
-      <w:r>
-        <w:rPr>
-          <w:rFonts w:ascii="Times New Roman" w:hAnsi="Times New Roman" w:cs="Times New Roman"/>
-          <w:i/>
-          <w:sz w:val="20"/>
-          <w:szCs w:val="20"/>
-        </w:rPr>
-        <w:t xml:space="preserve"> or </w:t>
-      </w:r>
-      <w:r>
-        <w:rPr>
-          <w:rFonts w:ascii="Times New Roman" w:hAnsi="Times New Roman" w:cs="Times New Roman"/>
-          <w:b/>
-          <w:i/>
-          <w:sz w:val="20"/>
-          <w:szCs w:val="20"/>
-        </w:rPr>
-        <w:t>no change</w:t>
-      </w:r>
-      <w:r>
-        <w:rPr>
-          <w:rFonts w:ascii="Times New Roman" w:hAnsi="Times New Roman" w:cs="Times New Roman"/>
-          <w:b/>
-          <w:i/>
+          <w:sz w:val="20"/>
+          <w:szCs w:val="20"/>
+        </w:rPr>
+      </w:pPr>
+      <w:r>
+        <w:rPr>
+          <w:rFonts w:ascii="Times New Roman" w:hAnsi="Times New Roman" w:cs="Times New Roman"/>
+          <w:sz w:val="20"/>
+          <w:szCs w:val="20"/>
+        </w:rPr>
+        <w:t>Su</w:t>
+      </w:r>
+      <w:r>
+        <w:rPr>
+          <w:rFonts w:ascii="Times New Roman" w:hAnsi="Times New Roman" w:cs="Times New Roman"/>
+          <w:sz w:val="20"/>
+          <w:szCs w:val="20"/>
+        </w:rPr>
+        <w:t xml:space="preserve">ppose that a constant torque </w:t>
+      </w:r>
+      <w:r>
+        <w:rPr>
+          <w:rFonts w:ascii="Times New Roman" w:hAnsi="Times New Roman" w:cs="Times New Roman"/>
+          <w:sz w:val="20"/>
+          <w:szCs w:val="20"/>
+        </w:rPr>
+        <w:t>load is connected to the shaft of this machine</w:t>
+      </w:r>
+      <w:r>
+        <w:rPr>
+          <w:rFonts w:ascii="Times New Roman" w:hAnsi="Times New Roman" w:cs="Times New Roman"/>
+          <w:sz w:val="20"/>
+          <w:szCs w:val="20"/>
+        </w:rPr>
+        <w:t xml:space="preserve"> when the applied voltage is rated and the machine slip is observed as 0.05</w:t>
+      </w:r>
+      <w:r>
+        <w:rPr>
+          <w:rFonts w:ascii="Times New Roman" w:hAnsi="Times New Roman" w:cs="Times New Roman"/>
           <w:sz w:val="20"/>
           <w:szCs w:val="20"/>
         </w:rPr>
         <w:t>.</w:t>
       </w:r>
-    </w:p>
-    <w:p>
-      <w:pPr>
-        <w:pStyle w:val="ListParagraph"/>
-        <w:numPr>
-          <w:ilvl w:val="0"/>
-          <w:numId w:val="12"/>
-        </w:numPr>
-        <w:spacing w:after="120" w:line="360" w:lineRule="auto"/>
-        <w:jc w:val="both"/>
-        <w:rPr>
-          <w:rFonts w:ascii="Times New Roman" w:hAnsi="Times New Roman" w:cs="Times New Roman"/>
-          <w:sz w:val="20"/>
-          <w:szCs w:val="20"/>
-        </w:rPr>
-      </w:pPr>
-      <w:r>
-        <w:rPr>
-          <w:rFonts w:ascii="Times New Roman" w:hAnsi="Times New Roman" w:cs="Times New Roman"/>
-          <w:sz w:val="20"/>
-          <w:szCs w:val="20"/>
-        </w:rPr>
-        <w:t>What happens to the maximum torque when the terminal voltage is increased?</w:t>
-      </w:r>
-    </w:p>
-    <w:p>
-      <w:pPr>
-        <w:pStyle w:val="ListParagraph"/>
-        <w:numPr>
-          <w:ilvl w:val="0"/>
-          <w:numId w:val="12"/>
-        </w:numPr>
-        <w:spacing w:after="120" w:line="360" w:lineRule="auto"/>
-        <w:jc w:val="both"/>
-        <w:rPr>
-          <w:rFonts w:ascii="Times New Roman" w:hAnsi="Times New Roman" w:cs="Times New Roman"/>
-          <w:sz w:val="20"/>
-          <w:szCs w:val="20"/>
-        </w:rPr>
-      </w:pPr>
-      <w:r>
-        <w:rPr>
-          <w:rFonts w:ascii="Times New Roman" w:hAnsi="Times New Roman" w:cs="Times New Roman"/>
-          <w:sz w:val="20"/>
-          <w:szCs w:val="20"/>
-        </w:rPr>
-        <w:t>What happens to the maximum torque when external resistances are connected to the rotor windings?</w:t>
-      </w:r>
-    </w:p>
-    <w:p>
-      <w:pPr>
-        <w:pStyle w:val="ListParagraph"/>
-        <w:numPr>
-          <w:ilvl w:val="0"/>
-          <w:numId w:val="12"/>
-        </w:numPr>
-        <w:spacing w:after="120" w:line="360" w:lineRule="auto"/>
-        <w:jc w:val="both"/>
-        <w:rPr>
-          <w:rFonts w:ascii="Times New Roman" w:hAnsi="Times New Roman" w:cs="Times New Roman"/>
-          <w:sz w:val="20"/>
-          <w:szCs w:val="20"/>
-        </w:rPr>
-      </w:pPr>
-      <w:r>
-        <w:rPr>
-          <w:rFonts w:ascii="Times New Roman" w:hAnsi="Times New Roman" w:cs="Times New Roman"/>
-          <w:sz w:val="20"/>
-          <w:szCs w:val="20"/>
-        </w:rPr>
-        <w:t>What happens to the starting torque when the terminal voltage is increased?</w:t>
-      </w:r>
-    </w:p>
-    <w:p>
-      <w:pPr>
-        <w:pStyle w:val="ListParagraph"/>
-        <w:numPr>
-          <w:ilvl w:val="0"/>
-          <w:numId w:val="12"/>
-        </w:numPr>
-        <w:spacing w:after="120" w:line="360" w:lineRule="auto"/>
-        <w:jc w:val="both"/>
-        <w:rPr>
-          <w:rFonts w:ascii="Times New Roman" w:hAnsi="Times New Roman" w:cs="Times New Roman"/>
-          <w:sz w:val="20"/>
-          <w:szCs w:val="20"/>
-        </w:rPr>
-      </w:pPr>
-      <w:r>
-        <w:rPr>
-          <w:rFonts w:ascii="Times New Roman" w:hAnsi="Times New Roman" w:cs="Times New Roman"/>
-          <w:sz w:val="20"/>
-          <w:szCs w:val="20"/>
-        </w:rPr>
-        <w:t>What happens to the starting torque when external resistances are connected to the rotor windings?</w:t>
+      <w:r>
+        <w:rPr>
+          <w:rFonts w:ascii="Times New Roman" w:hAnsi="Times New Roman" w:cs="Times New Roman"/>
+          <w:sz w:val="20"/>
+          <w:szCs w:val="20"/>
+        </w:rPr>
+        <w:t xml:space="preserve"> What </w:t>
+      </w:r>
+      <w:r>
+        <w:rPr>
+          <w:rFonts w:ascii="Times New Roman" w:hAnsi="Times New Roman" w:cs="Times New Roman"/>
+          <w:sz w:val="20"/>
+          <w:szCs w:val="20"/>
+        </w:rPr>
+        <w:t>is the load torque? What is the rotor speed?</w:t>
       </w:r>
     </w:p>
     <w:p>
@@ -1731,65 +1040,45 @@
           <w:sz w:val="20"/>
           <w:szCs w:val="20"/>
         </w:rPr>
-        <w:t>Su</w:t>
-      </w:r>
-      <w:r>
-        <w:rPr>
-          <w:rFonts w:ascii="Times New Roman" w:hAnsi="Times New Roman" w:cs="Times New Roman"/>
-          <w:sz w:val="20"/>
-          <w:szCs w:val="20"/>
-        </w:rPr>
-        <w:t xml:space="preserve">ppose that a constant torque </w:t>
-      </w:r>
-      <w:r>
-        <w:rPr>
-          <w:rFonts w:ascii="Times New Roman" w:hAnsi="Times New Roman" w:cs="Times New Roman"/>
-          <w:sz w:val="20"/>
-          <w:szCs w:val="20"/>
-        </w:rPr>
-        <w:t>load is connected to the shaft of this machine</w:t>
-      </w:r>
-      <w:r>
-        <w:rPr>
-          <w:rFonts w:ascii="Times New Roman" w:hAnsi="Times New Roman" w:cs="Times New Roman"/>
-          <w:sz w:val="20"/>
-          <w:szCs w:val="20"/>
-        </w:rPr>
-        <w:t xml:space="preserve"> when the applied voltage is rated and the machine slip is observed as 0.05</w:t>
-      </w:r>
-      <w:r>
-        <w:rPr>
-          <w:rFonts w:ascii="Times New Roman" w:hAnsi="Times New Roman" w:cs="Times New Roman"/>
-          <w:sz w:val="20"/>
-          <w:szCs w:val="20"/>
-        </w:rPr>
-        <w:t>.</w:t>
-      </w:r>
-      <w:r>
-        <w:rPr>
-          <w:rFonts w:ascii="Times New Roman" w:hAnsi="Times New Roman" w:cs="Times New Roman"/>
-          <w:sz w:val="20"/>
-          <w:szCs w:val="20"/>
-        </w:rPr>
-        <w:t xml:space="preserve"> What </w:t>
-      </w:r>
-      <w:r>
-        <w:rPr>
-          <w:rFonts w:ascii="Times New Roman" w:hAnsi="Times New Roman" w:cs="Times New Roman"/>
-          <w:sz w:val="20"/>
-          <w:szCs w:val="20"/>
-        </w:rPr>
-        <w:t>is the load torque? What is the rotor speed?</w:t>
+        <w:t>At the operating condition in (h), find</w:t>
+      </w:r>
+      <w:r>
+        <w:rPr>
+          <w:rFonts w:ascii="Times New Roman" w:hAnsi="Times New Roman" w:cs="Times New Roman"/>
+          <w:sz w:val="20"/>
+          <w:szCs w:val="20"/>
+        </w:rPr>
+        <w:t xml:space="preserve"> the efficiency of the machine.</w:t>
+      </w:r>
+      <w:r>
+        <w:rPr>
+          <w:rFonts w:ascii="Times New Roman" w:hAnsi="Times New Roman" w:cs="Times New Roman"/>
+          <w:sz w:val="20"/>
+          <w:szCs w:val="20"/>
+        </w:rPr>
+        <w:t xml:space="preserve"> Note</w:t>
+      </w:r>
+      <w:r>
+        <w:rPr>
+          <w:rFonts w:ascii="Times New Roman" w:hAnsi="Times New Roman" w:cs="Times New Roman"/>
+          <w:sz w:val="20"/>
+          <w:szCs w:val="20"/>
+        </w:rPr>
+        <w:t xml:space="preserve"> that </w:t>
+      </w:r>
+      <w:r>
+        <w:rPr>
+          <w:rFonts w:ascii="Times New Roman" w:hAnsi="Times New Roman" w:cs="Times New Roman"/>
+          <w:sz w:val="20"/>
+          <w:szCs w:val="20"/>
+        </w:rPr>
+        <w:t>all power components should be calculated as total power (not per phase).</w:t>
       </w:r>
     </w:p>
     <w:p>
       <w:pPr>
-        <w:pStyle w:val="ListParagraph"/>
-        <w:numPr>
-          <w:ilvl w:val="0"/>
-          <w:numId w:val="10"/>
-        </w:numPr>
         <w:spacing w:after="120" w:line="360" w:lineRule="auto"/>
+        <w:ind w:left="360"/>
         <w:jc w:val="both"/>
         <w:rPr>
           <w:rFonts w:ascii="Times New Roman" w:hAnsi="Times New Roman" w:cs="Times New Roman"/>
@@ -1797,246 +1086,12 @@
           <w:szCs w:val="20"/>
         </w:rPr>
       </w:pPr>
-      <w:r>
-        <w:rPr>
-          <w:rFonts w:ascii="Times New Roman" w:hAnsi="Times New Roman" w:cs="Times New Roman"/>
-          <w:sz w:val="20"/>
-          <w:szCs w:val="20"/>
-        </w:rPr>
-        <w:t>At the operating condition in (h), find the efficiency of the machine. Fill the</w:t>
-      </w:r>
-      <w:r>
-        <w:rPr>
-          <w:rFonts w:ascii="Times New Roman" w:hAnsi="Times New Roman" w:cs="Times New Roman"/>
-          <w:sz w:val="20"/>
-          <w:szCs w:val="20"/>
-        </w:rPr>
-        <w:t xml:space="preserve"> power flow diagram given below</w:t>
-      </w:r>
-      <w:r>
-        <w:rPr>
-          <w:rFonts w:ascii="Times New Roman" w:hAnsi="Times New Roman" w:cs="Times New Roman"/>
-          <w:sz w:val="20"/>
-          <w:szCs w:val="20"/>
-        </w:rPr>
-        <w:t>. Note that all power components should be calculated as total power (not per phase).</w:t>
-      </w:r>
-    </w:p>
-    <w:p>
-      <w:pPr>
-        <w:spacing w:after="120" w:line="360" w:lineRule="auto"/>
-        <w:jc w:val="center"/>
-      </w:pPr>
-      <w:r>
-        <w:object w:dxaOrig="6286" w:dyaOrig="1996">
-          <v:shapetype id="_x0000_t75" coordsize="21600,21600" o:spt="75" o:preferrelative="t" path="m@4@5l@4@11@9@11@9@5xe" filled="f" stroked="f">
-            <v:stroke joinstyle="miter"/>
-            <v:formulas>
-              <v:f eqn="if lineDrawn pixelLineWidth 0"/>
-              <v:f eqn="sum @0 1 0"/>
-              <v:f eqn="sum 0 0 @1"/>
-              <v:f eqn="prod @2 1 2"/>
-              <v:f eqn="prod @3 21600 pixelWidth"/>
-              <v:f eqn="prod @3 21600 pixelHeight"/>
-              <v:f eqn="sum @0 0 1"/>
-              <v:f eqn="prod @6 1 2"/>
-              <v:f eqn="prod @7 21600 pixelWidth"/>
-              <v:f eqn="sum @8 21600 0"/>
-              <v:f eqn="prod @7 21600 pixelHeight"/>
-              <v:f eqn="sum @10 21600 0"/>
-            </v:formulas>
-            <v:path o:extrusionok="f" gradientshapeok="t" o:connecttype="rect"/>
-            <o:lock v:ext="edit" aspectratio="t"/>
-          </v:shapetype>
-          <v:shape id="_x0000_i1025" type="#_x0000_t75" style="width:349.5pt;height:111pt" o:ole="">
-            <v:imagedata r:id="rId8" o:title=""/>
-          </v:shape>
-          <o:OLEObject Type="Embed" ProgID="Visio.Drawing.15" ShapeID="_x0000_i1025" DrawAspect="Content" ObjectID="_1521905843" r:id="rId9"/>
-        </w:object>
-      </w:r>
-    </w:p>
-    <w:p>
-      <w:pPr>
-        <w:pStyle w:val="ListParagraph"/>
-        <w:spacing w:after="120" w:line="360" w:lineRule="auto"/>
-        <w:jc w:val="both"/>
-        <w:rPr>
-          <w:rFonts w:ascii="Times New Roman" w:hAnsi="Times New Roman" w:cs="Times New Roman"/>
-          <w:sz w:val="20"/>
-          <w:szCs w:val="20"/>
-        </w:rPr>
-      </w:pPr>
-      <w:r>
-        <w:rPr>
-          <w:rFonts w:ascii="Times New Roman" w:hAnsi="Times New Roman" w:cs="Times New Roman"/>
-          <w:sz w:val="20"/>
-          <w:szCs w:val="20"/>
-        </w:rPr>
-        <w:t>P</w:t>
-      </w:r>
-      <w:r>
-        <w:rPr>
-          <w:rFonts w:ascii="Times New Roman" w:hAnsi="Times New Roman" w:cs="Times New Roman"/>
-          <w:sz w:val="20"/>
-          <w:szCs w:val="20"/>
-          <w:vertAlign w:val="subscript"/>
-        </w:rPr>
-        <w:t>cus</w:t>
-      </w:r>
-      <w:r>
-        <w:rPr>
-          <w:rFonts w:ascii="Times New Roman" w:hAnsi="Times New Roman" w:cs="Times New Roman"/>
-          <w:sz w:val="20"/>
-          <w:szCs w:val="20"/>
-        </w:rPr>
-        <w:t>: Stator copper loss, P</w:t>
-      </w:r>
-      <w:r>
-        <w:rPr>
-          <w:rFonts w:ascii="Times New Roman" w:hAnsi="Times New Roman" w:cs="Times New Roman"/>
-          <w:sz w:val="20"/>
-          <w:szCs w:val="20"/>
-          <w:vertAlign w:val="subscript"/>
-        </w:rPr>
-        <w:t>c</w:t>
-      </w:r>
-      <w:r>
-        <w:rPr>
-          <w:rFonts w:ascii="Times New Roman" w:hAnsi="Times New Roman" w:cs="Times New Roman"/>
-          <w:sz w:val="20"/>
-          <w:szCs w:val="20"/>
-        </w:rPr>
-        <w:t>: Core loss, P</w:t>
-      </w:r>
-      <w:r>
-        <w:rPr>
-          <w:rFonts w:ascii="Times New Roman" w:hAnsi="Times New Roman" w:cs="Times New Roman"/>
-          <w:sz w:val="20"/>
-          <w:szCs w:val="20"/>
-          <w:vertAlign w:val="subscript"/>
-        </w:rPr>
-        <w:t>g</w:t>
-      </w:r>
-      <w:r>
-        <w:rPr>
-          <w:rFonts w:ascii="Times New Roman" w:hAnsi="Times New Roman" w:cs="Times New Roman"/>
-          <w:sz w:val="20"/>
-          <w:szCs w:val="20"/>
-        </w:rPr>
-        <w:t>: Air gap power, P</w:t>
-      </w:r>
-      <w:r>
-        <w:rPr>
-          <w:rFonts w:ascii="Times New Roman" w:hAnsi="Times New Roman" w:cs="Times New Roman"/>
-          <w:sz w:val="20"/>
-          <w:szCs w:val="20"/>
-          <w:vertAlign w:val="subscript"/>
-        </w:rPr>
-        <w:t>cur</w:t>
-      </w:r>
-      <w:r>
-        <w:rPr>
-          <w:rFonts w:ascii="Times New Roman" w:hAnsi="Times New Roman" w:cs="Times New Roman"/>
-          <w:sz w:val="20"/>
-          <w:szCs w:val="20"/>
-        </w:rPr>
-        <w:t>: Rotor copper loss</w:t>
-      </w:r>
-    </w:p>
-    <w:p>
-      <w:pPr>
-        <w:pStyle w:val="ListParagraph"/>
-        <w:spacing w:after="120" w:line="360" w:lineRule="auto"/>
-        <w:jc w:val="both"/>
-        <w:rPr>
-          <w:rFonts w:ascii="Times New Roman" w:hAnsi="Times New Roman" w:cs="Times New Roman"/>
-          <w:sz w:val="20"/>
-          <w:szCs w:val="20"/>
-        </w:rPr>
-      </w:pPr>
-      <w:r>
-        <w:rPr>
-          <w:rFonts w:ascii="Times New Roman" w:hAnsi="Times New Roman" w:cs="Times New Roman"/>
-          <w:sz w:val="20"/>
-          <w:szCs w:val="20"/>
-        </w:rPr>
-        <w:t>P</w:t>
-      </w:r>
-      <w:r>
-        <w:rPr>
-          <w:rFonts w:ascii="Times New Roman" w:hAnsi="Times New Roman" w:cs="Times New Roman"/>
-          <w:sz w:val="20"/>
-          <w:szCs w:val="20"/>
-          <w:vertAlign w:val="subscript"/>
-        </w:rPr>
-        <w:t>m</w:t>
-      </w:r>
-      <w:r>
-        <w:rPr>
-          <w:rFonts w:ascii="Times New Roman" w:hAnsi="Times New Roman" w:cs="Times New Roman"/>
-          <w:sz w:val="20"/>
-          <w:szCs w:val="20"/>
-        </w:rPr>
-        <w:t>: Gross mechanical output power, P</w:t>
-      </w:r>
-      <w:r>
-        <w:rPr>
-          <w:rFonts w:ascii="Times New Roman" w:hAnsi="Times New Roman" w:cs="Times New Roman"/>
-          <w:sz w:val="20"/>
-          <w:szCs w:val="20"/>
-          <w:vertAlign w:val="subscript"/>
-        </w:rPr>
-        <w:t>out</w:t>
-      </w:r>
-      <w:r>
-        <w:rPr>
-          <w:rFonts w:ascii="Times New Roman" w:hAnsi="Times New Roman" w:cs="Times New Roman"/>
-          <w:sz w:val="20"/>
-          <w:szCs w:val="20"/>
-        </w:rPr>
-        <w:t>: Net mechanical output power</w:t>
-      </w:r>
-    </w:p>
-    <w:p>
-      <w:pPr>
-        <w:pStyle w:val="ListParagraph"/>
-        <w:spacing w:after="120" w:line="360" w:lineRule="auto"/>
-        <w:jc w:val="both"/>
-        <w:rPr>
-          <w:rFonts w:ascii="Times New Roman" w:hAnsi="Times New Roman" w:cs="Times New Roman"/>
-          <w:sz w:val="20"/>
-          <w:szCs w:val="20"/>
-        </w:rPr>
-      </w:pPr>
-      <w:r>
-        <w:rPr>
-          <w:rFonts w:ascii="Times New Roman" w:hAnsi="Times New Roman" w:cs="Times New Roman"/>
-          <w:sz w:val="20"/>
-          <w:szCs w:val="20"/>
-        </w:rPr>
-        <w:t>P</w:t>
-      </w:r>
-      <w:r>
-        <w:rPr>
-          <w:rFonts w:ascii="Times New Roman" w:hAnsi="Times New Roman" w:cs="Times New Roman"/>
-          <w:sz w:val="20"/>
-          <w:szCs w:val="20"/>
-          <w:vertAlign w:val="subscript"/>
-        </w:rPr>
-        <w:t>fw</w:t>
-      </w:r>
-      <w:r>
-        <w:rPr>
-          <w:rFonts w:ascii="Times New Roman" w:hAnsi="Times New Roman" w:cs="Times New Roman"/>
-          <w:sz w:val="20"/>
-          <w:szCs w:val="20"/>
-        </w:rPr>
-        <w:t>: Rotational loss (friction and windage)</w:t>
-      </w:r>
+      <w:bookmarkStart w:id="0" w:name="_GoBack"/>
+      <w:bookmarkEnd w:id="0"/>
     </w:p>
     <w:sectPr>
-      <w:headerReference w:type="default" r:id="rId10"/>
-      <w:footerReference w:type="default" r:id="rId11"/>
+      <w:headerReference w:type="default" r:id="rId8"/>
+      <w:footerReference w:type="default" r:id="rId9"/>
       <w:pgSz w:w="11906" w:h="16838"/>
       <w:pgMar w:top="1417" w:right="1417" w:bottom="1417" w:left="1417" w:header="708" w:footer="708" w:gutter="0"/>
       <w:cols w:space="708"/>
@@ -2047,7 +1102,7 @@
 </file>
 
 <file path=word/endnotes.xml><?xml version="1.0" encoding="utf-8"?>
-<w:endnotes xmlns:wpc="http://schemas.microsoft.com/office/word/2010/wordprocessingCanvas" xmlns:mc="http://schemas.openxmlformats.org/markup-compatibility/2006" xmlns:o="urn:schemas-microsoft-com:office:office" xmlns:r="http://schemas.openxmlformats.org/officeDocument/2006/relationships" xmlns:m="http://schemas.openxmlformats.org/officeDocument/2006/math" xmlns:v="urn:schemas-microsoft-com:vml" xmlns:wp14="http://schemas.microsoft.com/office/word/2010/wordprocessingDrawing" xmlns:wp="http://schemas.openxmlformats.org/drawingml/2006/wordprocessingDrawing" xmlns:w10="urn:schemas-microsoft-com:office:word" xmlns:w="http://schemas.openxmlformats.org/wordprocessingml/2006/main" xmlns:w14="http://schemas.microsoft.com/office/word/2010/wordml" xmlns:w15="http://schemas.microsoft.com/office/word/2012/wordml" xmlns:wpg="http://schemas.microsoft.com/office/word/2010/wordprocessingGroup" xmlns:wpi="http://schemas.microsoft.com/office/word/2010/wordprocessingInk" xmlns:wne="http://schemas.microsoft.com/office/word/2006/wordml" xmlns:wps="http://schemas.microsoft.com/office/word/2010/wordprocessingShape" mc:Ignorable="w14 w15 wp14">
+<w:endnotes xmlns:wpc="http://schemas.microsoft.com/office/word/2010/wordprocessingCanvas" xmlns:cx="http://schemas.microsoft.com/office/drawing/2014/chartex" xmlns:mc="http://schemas.openxmlformats.org/markup-compatibility/2006" xmlns:o="urn:schemas-microsoft-com:office:office" xmlns:r="http://schemas.openxmlformats.org/officeDocument/2006/relationships" xmlns:m="http://schemas.openxmlformats.org/officeDocument/2006/math" xmlns:v="urn:schemas-microsoft-com:vml" xmlns:wp14="http://schemas.microsoft.com/office/word/2010/wordprocessingDrawing" xmlns:wp="http://schemas.openxmlformats.org/drawingml/2006/wordprocessingDrawing" xmlns:w10="urn:schemas-microsoft-com:office:word" xmlns:w="http://schemas.openxmlformats.org/wordprocessingml/2006/main" xmlns:w14="http://schemas.microsoft.com/office/word/2010/wordml" xmlns:w15="http://schemas.microsoft.com/office/word/2012/wordml" xmlns:w16se="http://schemas.microsoft.com/office/word/2015/wordml/symex" xmlns:wpg="http://schemas.microsoft.com/office/word/2010/wordprocessingGroup" xmlns:wpi="http://schemas.microsoft.com/office/word/2010/wordprocessingInk" xmlns:wne="http://schemas.microsoft.com/office/word/2006/wordml" xmlns:wps="http://schemas.microsoft.com/office/word/2010/wordprocessingShape" mc:Ignorable="w14 w15 w16se wp14">
   <w:endnote w:type="separator" w:id="-1">
     <w:p>
       <w:pPr>
@@ -2072,7 +1127,7 @@
 </file>
 
 <file path=word/footer1.xml><?xml version="1.0" encoding="utf-8"?>
-<w:ftr xmlns:wpc="http://schemas.microsoft.com/office/word/2010/wordprocessingCanvas" xmlns:mc="http://schemas.openxmlformats.org/markup-compatibility/2006" xmlns:o="urn:schemas-microsoft-com:office:office" xmlns:r="http://schemas.openxmlformats.org/officeDocument/2006/relationships" xmlns:m="http://schemas.openxmlformats.org/officeDocument/2006/math" xmlns:v="urn:schemas-microsoft-com:vml" xmlns:wp14="http://schemas.microsoft.com/office/word/2010/wordprocessingDrawing" xmlns:wp="http://schemas.openxmlformats.org/drawingml/2006/wordprocessingDrawing" xmlns:w10="urn:schemas-microsoft-com:office:word" xmlns:w="http://schemas.openxmlformats.org/wordprocessingml/2006/main" xmlns:w14="http://schemas.microsoft.com/office/word/2010/wordml" xmlns:w15="http://schemas.microsoft.com/office/word/2012/wordml" xmlns:wpg="http://schemas.microsoft.com/office/word/2010/wordprocessingGroup" xmlns:wpi="http://schemas.microsoft.com/office/word/2010/wordprocessingInk" xmlns:wne="http://schemas.microsoft.com/office/word/2006/wordml" xmlns:wps="http://schemas.microsoft.com/office/word/2010/wordprocessingShape" mc:Ignorable="w14 w15 wp14">
+<w:ftr xmlns:wpc="http://schemas.microsoft.com/office/word/2010/wordprocessingCanvas" xmlns:cx="http://schemas.microsoft.com/office/drawing/2014/chartex" xmlns:mc="http://schemas.openxmlformats.org/markup-compatibility/2006" xmlns:o="urn:schemas-microsoft-com:office:office" xmlns:r="http://schemas.openxmlformats.org/officeDocument/2006/relationships" xmlns:m="http://schemas.openxmlformats.org/officeDocument/2006/math" xmlns:v="urn:schemas-microsoft-com:vml" xmlns:wp14="http://schemas.microsoft.com/office/word/2010/wordprocessingDrawing" xmlns:wp="http://schemas.openxmlformats.org/drawingml/2006/wordprocessingDrawing" xmlns:w10="urn:schemas-microsoft-com:office:word" xmlns:w="http://schemas.openxmlformats.org/wordprocessingml/2006/main" xmlns:w14="http://schemas.microsoft.com/office/word/2010/wordml" xmlns:w15="http://schemas.microsoft.com/office/word/2012/wordml" xmlns:w16se="http://schemas.microsoft.com/office/word/2015/wordml/symex" xmlns:wpg="http://schemas.microsoft.com/office/word/2010/wordprocessingGroup" xmlns:wpi="http://schemas.microsoft.com/office/word/2010/wordprocessingInk" xmlns:wne="http://schemas.microsoft.com/office/word/2006/wordml" xmlns:wps="http://schemas.microsoft.com/office/word/2010/wordprocessingShape" mc:Ignorable="w14 w15 w16se wp14">
   <w:p>
     <w:pPr>
       <w:pStyle w:val="Header"/>
@@ -2161,38 +1216,6 @@
         <w:sz w:val="24"/>
         <w:szCs w:val="24"/>
       </w:rPr>
-      <w:t>Due: 13</w:t>
-    </w:r>
-    <w:r>
-      <w:rPr>
-        <w:rFonts w:ascii="Times New Roman" w:hAnsi="Times New Roman" w:cs="Times New Roman"/>
-        <w:sz w:val="24"/>
-        <w:szCs w:val="24"/>
-      </w:rPr>
-      <w:t xml:space="preserve">.04.2016, </w:t>
-    </w:r>
-    <w:r>
-      <w:rPr>
-        <w:rFonts w:ascii="Times New Roman" w:hAnsi="Times New Roman" w:cs="Times New Roman"/>
-        <w:sz w:val="24"/>
-        <w:szCs w:val="24"/>
-      </w:rPr>
-      <w:t>17:45</w:t>
-    </w:r>
-    <w:r>
-      <w:rPr>
-        <w:rFonts w:ascii="Times New Roman" w:hAnsi="Times New Roman" w:cs="Times New Roman"/>
-        <w:sz w:val="24"/>
-        <w:szCs w:val="24"/>
-      </w:rPr>
-      <w:t>.</w:t>
-    </w:r>
-    <w:r>
-      <w:rPr>
-        <w:rFonts w:ascii="Times New Roman" w:hAnsi="Times New Roman" w:cs="Times New Roman"/>
-        <w:sz w:val="24"/>
-        <w:szCs w:val="24"/>
-      </w:rPr>
       <w:tab/>
     </w:r>
     <w:r>
@@ -2208,7 +1231,7 @@
 </file>
 
 <file path=word/footnotes.xml><?xml version="1.0" encoding="utf-8"?>
-<w:footnotes xmlns:wpc="http://schemas.microsoft.com/office/word/2010/wordprocessingCanvas" xmlns:mc="http://schemas.openxmlformats.org/markup-compatibility/2006" xmlns:o="urn:schemas-microsoft-com:office:office" xmlns:r="http://schemas.openxmlformats.org/officeDocument/2006/relationships" xmlns:m="http://schemas.openxmlformats.org/officeDocument/2006/math" xmlns:v="urn:schemas-microsoft-com:vml" xmlns:wp14="http://schemas.microsoft.com/office/word/2010/wordprocessingDrawing" xmlns:wp="http://schemas.openxmlformats.org/drawingml/2006/wordprocessingDrawing" xmlns:w10="urn:schemas-microsoft-com:office:word" xmlns:w="http://schemas.openxmlformats.org/wordprocessingml/2006/main" xmlns:w14="http://schemas.microsoft.com/office/word/2010/wordml" xmlns:w15="http://schemas.microsoft.com/office/word/2012/wordml" xmlns:wpg="http://schemas.microsoft.com/office/word/2010/wordprocessingGroup" xmlns:wpi="http://schemas.microsoft.com/office/word/2010/wordprocessingInk" xmlns:wne="http://schemas.microsoft.com/office/word/2006/wordml" xmlns:wps="http://schemas.microsoft.com/office/word/2010/wordprocessingShape" mc:Ignorable="w14 w15 wp14">
+<w:footnotes xmlns:wpc="http://schemas.microsoft.com/office/word/2010/wordprocessingCanvas" xmlns:cx="http://schemas.microsoft.com/office/drawing/2014/chartex" xmlns:mc="http://schemas.openxmlformats.org/markup-compatibility/2006" xmlns:o="urn:schemas-microsoft-com:office:office" xmlns:r="http://schemas.openxmlformats.org/officeDocument/2006/relationships" xmlns:m="http://schemas.openxmlformats.org/officeDocument/2006/math" xmlns:v="urn:schemas-microsoft-com:vml" xmlns:wp14="http://schemas.microsoft.com/office/word/2010/wordprocessingDrawing" xmlns:wp="http://schemas.openxmlformats.org/drawingml/2006/wordprocessingDrawing" xmlns:w10="urn:schemas-microsoft-com:office:word" xmlns:w="http://schemas.openxmlformats.org/wordprocessingml/2006/main" xmlns:w14="http://schemas.microsoft.com/office/word/2010/wordml" xmlns:w15="http://schemas.microsoft.com/office/word/2012/wordml" xmlns:w16se="http://schemas.microsoft.com/office/word/2015/wordml/symex" xmlns:wpg="http://schemas.microsoft.com/office/word/2010/wordprocessingGroup" xmlns:wpi="http://schemas.microsoft.com/office/word/2010/wordprocessingInk" xmlns:wne="http://schemas.microsoft.com/office/word/2006/wordml" xmlns:wps="http://schemas.microsoft.com/office/word/2010/wordprocessingShape" mc:Ignorable="w14 w15 w16se wp14">
   <w:footnote w:type="separator" w:id="-1">
     <w:p>
       <w:pPr>
@@ -2233,7 +1256,7 @@
 </file>
 
 <file path=word/header1.xml><?xml version="1.0" encoding="utf-8"?>
-<w:hdr xmlns:wpc="http://schemas.microsoft.com/office/word/2010/wordprocessingCanvas" xmlns:mc="http://schemas.openxmlformats.org/markup-compatibility/2006" xmlns:o="urn:schemas-microsoft-com:office:office" xmlns:r="http://schemas.openxmlformats.org/officeDocument/2006/relationships" xmlns:m="http://schemas.openxmlformats.org/officeDocument/2006/math" xmlns:v="urn:schemas-microsoft-com:vml" xmlns:wp14="http://schemas.microsoft.com/office/word/2010/wordprocessingDrawing" xmlns:wp="http://schemas.openxmlformats.org/drawingml/2006/wordprocessingDrawing" xmlns:w10="urn:schemas-microsoft-com:office:word" xmlns:w="http://schemas.openxmlformats.org/wordprocessingml/2006/main" xmlns:w14="http://schemas.microsoft.com/office/word/2010/wordml" xmlns:w15="http://schemas.microsoft.com/office/word/2012/wordml" xmlns:wpg="http://schemas.microsoft.com/office/word/2010/wordprocessingGroup" xmlns:wpi="http://schemas.microsoft.com/office/word/2010/wordprocessingInk" xmlns:wne="http://schemas.microsoft.com/office/word/2006/wordml" xmlns:wps="http://schemas.microsoft.com/office/word/2010/wordprocessingShape" mc:Ignorable="w14 w15 wp14">
+<w:hdr xmlns:wpc="http://schemas.microsoft.com/office/word/2010/wordprocessingCanvas" xmlns:cx="http://schemas.microsoft.com/office/drawing/2014/chartex" xmlns:mc="http://schemas.openxmlformats.org/markup-compatibility/2006" xmlns:o="urn:schemas-microsoft-com:office:office" xmlns:r="http://schemas.openxmlformats.org/officeDocument/2006/relationships" xmlns:m="http://schemas.openxmlformats.org/officeDocument/2006/math" xmlns:v="urn:schemas-microsoft-com:vml" xmlns:wp14="http://schemas.microsoft.com/office/word/2010/wordprocessingDrawing" xmlns:wp="http://schemas.openxmlformats.org/drawingml/2006/wordprocessingDrawing" xmlns:w10="urn:schemas-microsoft-com:office:word" xmlns:w="http://schemas.openxmlformats.org/wordprocessingml/2006/main" xmlns:w14="http://schemas.microsoft.com/office/word/2010/wordml" xmlns:w15="http://schemas.microsoft.com/office/word/2012/wordml" xmlns:w16se="http://schemas.microsoft.com/office/word/2015/wordml/symex" xmlns:wpg="http://schemas.microsoft.com/office/word/2010/wordprocessingGroup" xmlns:wpi="http://schemas.microsoft.com/office/word/2010/wordprocessingInk" xmlns:wne="http://schemas.microsoft.com/office/word/2006/wordml" xmlns:wps="http://schemas.microsoft.com/office/word/2010/wordprocessingShape" mc:Ignorable="w14 w15 w16se wp14">
   <w:p>
     <w:pPr>
       <w:pStyle w:val="Header"/>
@@ -2345,7 +1368,7 @@
         <w:sz w:val="24"/>
         <w:szCs w:val="24"/>
       </w:rPr>
-      <w:t>Spring 2016</w:t>
+      <w:t>Spring 2019</w:t>
     </w:r>
     <w:r>
       <w:rPr>
@@ -2362,30 +1385,6 @@
         <w:szCs w:val="24"/>
       </w:rPr>
       <w:tab/>
-    </w:r>
-    <w:r>
-      <w:rPr>
-        <w:rFonts w:ascii="Times New Roman" w:hAnsi="Times New Roman" w:cs="Times New Roman"/>
-        <w:sz w:val="24"/>
-        <w:szCs w:val="24"/>
-      </w:rPr>
-      <w:t>08</w:t>
-    </w:r>
-    <w:r>
-      <w:rPr>
-        <w:rFonts w:ascii="Times New Roman" w:hAnsi="Times New Roman" w:cs="Times New Roman"/>
-        <w:sz w:val="24"/>
-        <w:szCs w:val="24"/>
-      </w:rPr>
-      <w:t>.04</w:t>
-    </w:r>
-    <w:r>
-      <w:rPr>
-        <w:rFonts w:ascii="Times New Roman" w:hAnsi="Times New Roman" w:cs="Times New Roman"/>
-        <w:sz w:val="24"/>
-        <w:szCs w:val="24"/>
-      </w:rPr>
-      <w:t>.2016</w:t>
     </w:r>
   </w:p>
   <w:p>
@@ -2397,8 +1396,8 @@
 </file>
 
 <file path=word/numbering.xml><?xml version="1.0" encoding="utf-8"?>
-<w:numbering xmlns:wpc="http://schemas.microsoft.com/office/word/2010/wordprocessingCanvas" xmlns:mc="http://schemas.openxmlformats.org/markup-compatibility/2006" xmlns:o="urn:schemas-microsoft-com:office:office" xmlns:r="http://schemas.openxmlformats.org/officeDocument/2006/relationships" xmlns:m="http://schemas.openxmlformats.org/officeDocument/2006/math" xmlns:v="urn:schemas-microsoft-com:vml" xmlns:wp14="http://schemas.microsoft.com/office/word/2010/wordprocessingDrawing" xmlns:wp="http://schemas.openxmlformats.org/drawingml/2006/wordprocessingDrawing" xmlns:w10="urn:schemas-microsoft-com:office:word" xmlns:w="http://schemas.openxmlformats.org/wordprocessingml/2006/main" xmlns:w14="http://schemas.microsoft.com/office/word/2010/wordml" xmlns:w15="http://schemas.microsoft.com/office/word/2012/wordml" xmlns:wpg="http://schemas.microsoft.com/office/word/2010/wordprocessingGroup" xmlns:wpi="http://schemas.microsoft.com/office/word/2010/wordprocessingInk" xmlns:wne="http://schemas.microsoft.com/office/word/2006/wordml" xmlns:wps="http://schemas.microsoft.com/office/word/2010/wordprocessingShape" mc:Ignorable="w14 w15 wp14">
-  <w:abstractNum w:abstractNumId="0">
+<w:numbering xmlns:wpc="http://schemas.microsoft.com/office/word/2010/wordprocessingCanvas" xmlns:cx="http://schemas.microsoft.com/office/drawing/2014/chartex" xmlns:mc="http://schemas.openxmlformats.org/markup-compatibility/2006" xmlns:o="urn:schemas-microsoft-com:office:office" xmlns:r="http://schemas.openxmlformats.org/officeDocument/2006/relationships" xmlns:m="http://schemas.openxmlformats.org/officeDocument/2006/math" xmlns:v="urn:schemas-microsoft-com:vml" xmlns:wp14="http://schemas.microsoft.com/office/word/2010/wordprocessingDrawing" xmlns:wp="http://schemas.openxmlformats.org/drawingml/2006/wordprocessingDrawing" xmlns:w10="urn:schemas-microsoft-com:office:word" xmlns:w="http://schemas.openxmlformats.org/wordprocessingml/2006/main" xmlns:w14="http://schemas.microsoft.com/office/word/2010/wordml" xmlns:w15="http://schemas.microsoft.com/office/word/2012/wordml" xmlns:w16se="http://schemas.microsoft.com/office/word/2015/wordml/symex" xmlns:wpg="http://schemas.microsoft.com/office/word/2010/wordprocessingGroup" xmlns:wpi="http://schemas.microsoft.com/office/word/2010/wordprocessingInk" xmlns:wne="http://schemas.microsoft.com/office/word/2006/wordml" xmlns:wps="http://schemas.microsoft.com/office/word/2010/wordprocessingShape" mc:Ignorable="w14 w15 w16se wp14">
+  <w:abstractNum w:abstractNumId="0" w15:restartNumberingAfterBreak="0">
     <w:nsid w:val="16E75754"/>
     <w:multiLevelType w:val="hybridMultilevel"/>
     <w:tmpl w:val="EC9A8004"/>
@@ -2484,7 +1483,7 @@
       </w:pPr>
     </w:lvl>
   </w:abstractNum>
-  <w:abstractNum w:abstractNumId="1">
+  <w:abstractNum w:abstractNumId="1" w15:restartNumberingAfterBreak="0">
     <w:nsid w:val="21C5395F"/>
     <w:multiLevelType w:val="hybridMultilevel"/>
     <w:tmpl w:val="6BC4A8A0"/>
@@ -2597,7 +1596,7 @@
       </w:rPr>
     </w:lvl>
   </w:abstractNum>
-  <w:abstractNum w:abstractNumId="2">
+  <w:abstractNum w:abstractNumId="2" w15:restartNumberingAfterBreak="0">
     <w:nsid w:val="30A73BCD"/>
     <w:multiLevelType w:val="hybridMultilevel"/>
     <w:tmpl w:val="C02018E6"/>
@@ -2683,7 +1682,7 @@
       </w:pPr>
     </w:lvl>
   </w:abstractNum>
-  <w:abstractNum w:abstractNumId="3">
+  <w:abstractNum w:abstractNumId="3" w15:restartNumberingAfterBreak="0">
     <w:nsid w:val="465C6A70"/>
     <w:multiLevelType w:val="hybridMultilevel"/>
     <w:tmpl w:val="417A44FE"/>
@@ -2796,7 +1795,7 @@
       </w:rPr>
     </w:lvl>
   </w:abstractNum>
-  <w:abstractNum w:abstractNumId="4">
+  <w:abstractNum w:abstractNumId="4" w15:restartNumberingAfterBreak="0">
     <w:nsid w:val="47D5089E"/>
     <w:multiLevelType w:val="hybridMultilevel"/>
     <w:tmpl w:val="92AE83BA"/>
@@ -2882,7 +1881,7 @@
       </w:pPr>
     </w:lvl>
   </w:abstractNum>
-  <w:abstractNum w:abstractNumId="5">
+  <w:abstractNum w:abstractNumId="5" w15:restartNumberingAfterBreak="0">
     <w:nsid w:val="4B831E04"/>
     <w:multiLevelType w:val="hybridMultilevel"/>
     <w:tmpl w:val="2E140908"/>
@@ -2968,7 +1967,7 @@
       </w:pPr>
     </w:lvl>
   </w:abstractNum>
-  <w:abstractNum w:abstractNumId="6">
+  <w:abstractNum w:abstractNumId="6" w15:restartNumberingAfterBreak="0">
     <w:nsid w:val="4C2F5B1B"/>
     <w:multiLevelType w:val="hybridMultilevel"/>
     <w:tmpl w:val="E4228556"/>
@@ -3081,7 +2080,7 @@
       </w:rPr>
     </w:lvl>
   </w:abstractNum>
-  <w:abstractNum w:abstractNumId="7">
+  <w:abstractNum w:abstractNumId="7" w15:restartNumberingAfterBreak="0">
     <w:nsid w:val="624B2B4A"/>
     <w:multiLevelType w:val="hybridMultilevel"/>
     <w:tmpl w:val="C2E8C89A"/>
@@ -3167,7 +2166,7 @@
       </w:pPr>
     </w:lvl>
   </w:abstractNum>
-  <w:abstractNum w:abstractNumId="8">
+  <w:abstractNum w:abstractNumId="8" w15:restartNumberingAfterBreak="0">
     <w:nsid w:val="64794F59"/>
     <w:multiLevelType w:val="hybridMultilevel"/>
     <w:tmpl w:val="B9F4714C"/>
@@ -3253,7 +2252,7 @@
       </w:pPr>
     </w:lvl>
   </w:abstractNum>
-  <w:abstractNum w:abstractNumId="9">
+  <w:abstractNum w:abstractNumId="9" w15:restartNumberingAfterBreak="0">
     <w:nsid w:val="67D6491C"/>
     <w:multiLevelType w:val="hybridMultilevel"/>
     <w:tmpl w:val="E488E6A6"/>
@@ -3366,7 +2365,7 @@
       </w:rPr>
     </w:lvl>
   </w:abstractNum>
-  <w:abstractNum w:abstractNumId="10">
+  <w:abstractNum w:abstractNumId="10" w15:restartNumberingAfterBreak="0">
     <w:nsid w:val="73C04C5E"/>
     <w:multiLevelType w:val="hybridMultilevel"/>
     <w:tmpl w:val="42DC5D02"/>
@@ -3452,7 +2451,7 @@
       </w:pPr>
     </w:lvl>
   </w:abstractNum>
-  <w:abstractNum w:abstractNumId="11">
+  <w:abstractNum w:abstractNumId="11" w15:restartNumberingAfterBreak="0">
     <w:nsid w:val="7EA54494"/>
     <w:multiLevelType w:val="hybridMultilevel"/>
     <w:tmpl w:val="8926073C"/>
@@ -3581,7 +2580,7 @@
 </file>
 
 <file path=word/styles.xml><?xml version="1.0" encoding="utf-8"?>
-<w:styles xmlns:mc="http://schemas.openxmlformats.org/markup-compatibility/2006" xmlns:r="http://schemas.openxmlformats.org/officeDocument/2006/relationships" xmlns:w="http://schemas.openxmlformats.org/wordprocessingml/2006/main" xmlns:w14="http://schemas.microsoft.com/office/word/2010/wordml" xmlns:w15="http://schemas.microsoft.com/office/word/2012/wordml" mc:Ignorable="w14 w15">
+<w:styles xmlns:mc="http://schemas.openxmlformats.org/markup-compatibility/2006" xmlns:r="http://schemas.openxmlformats.org/officeDocument/2006/relationships" xmlns:w="http://schemas.openxmlformats.org/wordprocessingml/2006/main" xmlns:w14="http://schemas.microsoft.com/office/word/2010/wordml" xmlns:w15="http://schemas.microsoft.com/office/word/2012/wordml" xmlns:w16se="http://schemas.microsoft.com/office/word/2015/wordml/symex" mc:Ignorable="w14 w15 w16se">
   <w:docDefaults>
     <w:rPrDefault>
       <w:rPr>
@@ -4064,7 +3063,6 @@
       <w:spacing w:after="0" w:line="240" w:lineRule="auto"/>
     </w:pPr>
     <w:tblPr>
-      <w:tblInd w:w="0" w:type="dxa"/>
       <w:tblBorders>
         <w:top w:val="single" w:sz="4" w:space="0" w:color="auto"/>
         <w:left w:val="single" w:sz="4" w:space="0" w:color="auto"/>
@@ -4073,12 +3071,6 @@
         <w:insideH w:val="single" w:sz="4" w:space="0" w:color="auto"/>
         <w:insideV w:val="single" w:sz="4" w:space="0" w:color="auto"/>
       </w:tblBorders>
-      <w:tblCellMar>
-        <w:top w:w="0" w:type="dxa"/>
-        <w:left w:w="108" w:type="dxa"/>
-        <w:bottom w:w="0" w:type="dxa"/>
-        <w:right w:w="108" w:type="dxa"/>
-      </w:tblCellMar>
     </w:tblPr>
   </w:style>
   <w:style w:type="paragraph" w:styleId="HTMLPreformatted">
@@ -4411,7 +3403,7 @@
 </file>
 
 <file path=customXml/itemProps1.xml><?xml version="1.0" encoding="utf-8"?>
-<ds:datastoreItem xmlns:ds="http://schemas.openxmlformats.org/officeDocument/2006/customXml" ds:itemID="{279DA604-7D0D-4B04-BBED-A19C28D4A332}">
+<ds:datastoreItem xmlns:ds="http://schemas.openxmlformats.org/officeDocument/2006/customXml" ds:itemID="{133D7553-9628-4B03-9899-7235C12329E3}">
   <ds:schemaRefs>
     <ds:schemaRef ds:uri="http://schemas.openxmlformats.org/officeDocument/2006/bibliography"/>
   </ds:schemaRefs>

</xml_diff>